<commit_message>
banco de dados atualizado, versão semi-final
</commit_message>
<xml_diff>
--- a/Documentação Gabriel Galvão.docx
+++ b/Documentação Gabriel Galvão.docx
@@ -1,6 +1,6 @@
 
 <file path=word/document.xml><?xml version="1.0" encoding="utf-8"?>
-<w:document xmlns:wpc="http://schemas.microsoft.com/office/word/2010/wordprocessingCanvas" xmlns:cx="http://schemas.microsoft.com/office/drawing/2014/chartex" xmlns:cx1="http://schemas.microsoft.com/office/drawing/2015/9/8/chartex" xmlns:cx2="http://schemas.microsoft.com/office/drawing/2015/10/21/chartex" xmlns:cx3="http://schemas.microsoft.com/office/drawing/2016/5/9/chartex" xmlns:cx4="http://schemas.microsoft.com/office/drawing/2016/5/10/chartex" xmlns:cx5="http://schemas.microsoft.com/office/drawing/2016/5/11/chartex" xmlns:cx6="http://schemas.microsoft.com/office/drawing/2016/5/12/chartex" xmlns:cx7="http://schemas.microsoft.com/office/drawing/2016/5/13/chartex" xmlns:cx8="http://schemas.microsoft.com/office/drawing/2016/5/14/chartex" xmlns:mc="http://schemas.openxmlformats.org/markup-compatibility/2006" xmlns:aink="http://schemas.microsoft.com/office/drawing/2016/ink" xmlns:am3d="http://schemas.microsoft.com/office/drawing/2017/model3d" xmlns:o="urn:schemas-microsoft-com:office:office" xmlns:r="http://schemas.openxmlformats.org/officeDocument/2006/relationships" xmlns:m="http://schemas.openxmlformats.org/officeDocument/2006/math" xmlns:v="urn:schemas-microsoft-com:vml" xmlns:wp14="http://schemas.microsoft.com/office/word/2010/wordprocessingDrawing" xmlns:wp="http://schemas.openxmlformats.org/drawingml/2006/wordprocessingDrawing" xmlns:w10="urn:schemas-microsoft-com:office:word" xmlns:w="http://schemas.openxmlformats.org/wordprocessingml/2006/main" xmlns:w14="http://schemas.microsoft.com/office/word/2010/wordml" xmlns:w15="http://schemas.microsoft.com/office/word/2012/wordml" xmlns:w16cid="http://schemas.microsoft.com/office/word/2016/wordml/cid" xmlns:w16se="http://schemas.microsoft.com/office/word/2015/wordml/symex" xmlns:wpg="http://schemas.microsoft.com/office/word/2010/wordprocessingGroup" xmlns:wpi="http://schemas.microsoft.com/office/word/2010/wordprocessingInk" xmlns:wne="http://schemas.microsoft.com/office/word/2006/wordml" xmlns:wps="http://schemas.microsoft.com/office/word/2010/wordprocessingShape" mc:Ignorable="w14 w15 w16se w16cid wp14">
+<w:document xmlns:ve="http://schemas.openxmlformats.org/markup-compatibility/2006" xmlns:o="urn:schemas-microsoft-com:office:office" xmlns:r="http://schemas.openxmlformats.org/officeDocument/2006/relationships" xmlns:m="http://schemas.openxmlformats.org/officeDocument/2006/math" xmlns:v="urn:schemas-microsoft-com:vml" xmlns:wp="http://schemas.openxmlformats.org/drawingml/2006/wordprocessingDrawing" xmlns:w10="urn:schemas-microsoft-com:office:word" xmlns:w="http://schemas.openxmlformats.org/wordprocessingml/2006/main" xmlns:wne="http://schemas.microsoft.com/office/word/2006/wordml">
   <w:body>
     <w:p>
       <w:pPr>
@@ -84,7 +84,14 @@
         <w:pStyle w:val="NormalWeb"/>
         <w:spacing w:before="0" w:beforeAutospacing="0" w:after="0" w:afterAutospacing="0"/>
         <w:jc w:val="center"/>
-      </w:pPr>
+        <w:rPr>
+          <w:rFonts w:ascii="Arial" w:hAnsi="Arial" w:cs="Arial"/>
+          <w:color w:val="000000"/>
+          <w:sz w:val="30"/>
+          <w:szCs w:val="30"/>
+        </w:rPr>
+      </w:pPr>
+      <w:proofErr w:type="gramStart"/>
       <w:r>
         <w:rPr>
           <w:rFonts w:ascii="Arial" w:hAnsi="Arial" w:cs="Arial"/>
@@ -92,7 +99,46 @@
           <w:sz w:val="30"/>
           <w:szCs w:val="30"/>
         </w:rPr>
-        <w:t>para compartilhar experiências</w:t>
+        <w:t>para</w:t>
+      </w:r>
+      <w:proofErr w:type="gramEnd"/>
+      <w:r>
+        <w:rPr>
+          <w:rFonts w:ascii="Arial" w:hAnsi="Arial" w:cs="Arial"/>
+          <w:color w:val="000000"/>
+          <w:sz w:val="30"/>
+          <w:szCs w:val="30"/>
+        </w:rPr>
+        <w:t xml:space="preserve"> compartilhar experiências</w:t>
+      </w:r>
+    </w:p>
+    <w:p>
+      <w:pPr>
+        <w:pStyle w:val="NormalWeb"/>
+        <w:spacing w:before="0" w:beforeAutospacing="0" w:after="0" w:afterAutospacing="0"/>
+        <w:jc w:val="center"/>
+        <w:rPr>
+          <w:rFonts w:ascii="Arial" w:hAnsi="Arial" w:cs="Arial"/>
+          <w:color w:val="000000"/>
+          <w:sz w:val="30"/>
+          <w:szCs w:val="30"/>
+        </w:rPr>
+      </w:pPr>
+    </w:p>
+    <w:p>
+      <w:pPr>
+        <w:pStyle w:val="NormalWeb"/>
+        <w:spacing w:before="0" w:beforeAutospacing="0" w:after="0" w:afterAutospacing="0"/>
+        <w:jc w:val="center"/>
+      </w:pPr>
+      <w:r>
+        <w:rPr>
+          <w:rFonts w:ascii="Arial" w:hAnsi="Arial" w:cs="Arial"/>
+          <w:color w:val="000000"/>
+          <w:sz w:val="30"/>
+          <w:szCs w:val="30"/>
+        </w:rPr>
+        <w:t>Amanhã (17/06) irei implementar os diagramas e finalizar a documentação, o pai vai deixar em abnt</w:t>
       </w:r>
     </w:p>
     <w:p>
@@ -1651,7 +1697,7 @@
           <w:szCs w:val="28"/>
           <w:lang w:eastAsia="pt-BR"/>
         </w:rPr>
-        <w:t xml:space="preserve">Inicialmente estávamos (A separação da dupla ocorreu no final do processo) fazendo o </w:t>
+        <w:t>Inicialmente estávamos (A separação da dupla ocorreu no final do processo) fazendo o front-end</w:t>
       </w:r>
       <w:proofErr w:type="gramStart"/>
       <w:r>
@@ -1662,7 +1708,7 @@
           <w:szCs w:val="28"/>
           <w:lang w:eastAsia="pt-BR"/>
         </w:rPr>
-        <w:t>front-end</w:t>
+        <w:t xml:space="preserve"> porém</w:t>
       </w:r>
       <w:proofErr w:type="gramEnd"/>
       <w:r>
@@ -1673,7 +1719,7 @@
           <w:szCs w:val="28"/>
           <w:lang w:eastAsia="pt-BR"/>
         </w:rPr>
-        <w:t xml:space="preserve"> porém a dupla não correspondia as entregas e padronizações de qualidades exigidas, precisando que eu cobrisse a maioria de suas responsabilidades. O que ocasionalmente acabou atrasando o processo.</w:t>
+        <w:t xml:space="preserve"> a dupla não correspondia as entregas e padronizações de qualidades exigidas, precisando que eu cobrisse a maioria de suas responsabilidades. O que ocasionalmente acabou atrasando o processo.</w:t>
       </w:r>
     </w:p>
     <w:p>
@@ -1837,7 +1883,7 @@
                     <a:blip r:embed="rId8" cstate="print">
                       <a:extLst>
                         <a:ext uri="{28A0092B-C50C-407E-A947-70E740481C1C}">
-                          <a14:useLocalDpi xmlns:a14="http://schemas.microsoft.com/office/drawing/2010/main" val="0"/>
+                          <a14:useLocalDpi xmlns:a14="http://schemas.microsoft.com/office/drawing/2010/main" xmlns:wps="http://schemas.microsoft.com/office/word/2010/wordprocessingShape" xmlns:wpi="http://schemas.microsoft.com/office/word/2010/wordprocessingInk" xmlns:wpg="http://schemas.microsoft.com/office/word/2010/wordprocessingGroup" xmlns:w16se="http://schemas.microsoft.com/office/word/2015/wordml/symex" xmlns:w16cid="http://schemas.microsoft.com/office/word/2016/wordml/cid" xmlns:w15="http://schemas.microsoft.com/office/word/2012/wordml" xmlns:w14="http://schemas.microsoft.com/office/word/2010/wordml" xmlns:w="http://schemas.openxmlformats.org/wordprocessingml/2006/main" xmlns:w10="urn:schemas-microsoft-com:office:word" xmlns:wp14="http://schemas.microsoft.com/office/word/2010/wordprocessingDrawing" xmlns:v="urn:schemas-microsoft-com:vml" xmlns:o="urn:schemas-microsoft-com:office:office" xmlns:am3d="http://schemas.microsoft.com/office/drawing/2017/model3d" xmlns:aink="http://schemas.microsoft.com/office/drawing/2016/ink" xmlns:mc="http://schemas.openxmlformats.org/markup-compatibility/2006" xmlns:cx8="http://schemas.microsoft.com/office/drawing/2016/5/14/chartex" xmlns:cx7="http://schemas.microsoft.com/office/drawing/2016/5/13/chartex" xmlns:cx6="http://schemas.microsoft.com/office/drawing/2016/5/12/chartex" xmlns:cx5="http://schemas.microsoft.com/office/drawing/2016/5/11/chartex" xmlns:cx4="http://schemas.microsoft.com/office/drawing/2016/5/10/chartex" xmlns:cx3="http://schemas.microsoft.com/office/drawing/2016/5/9/chartex" xmlns:cx2="http://schemas.microsoft.com/office/drawing/2015/10/21/chartex" xmlns:cx1="http://schemas.microsoft.com/office/drawing/2015/9/8/chartex" xmlns:cx="http://schemas.microsoft.com/office/drawing/2014/chartex" xmlns:wpc="http://schemas.microsoft.com/office/word/2010/wordprocessingCanvas" xmlns="" val="0"/>
                         </a:ext>
                       </a:extLst>
                     </a:blip>
@@ -1899,7 +1945,7 @@
                     <a:blip r:embed="rId9" cstate="print">
                       <a:extLst>
                         <a:ext uri="{28A0092B-C50C-407E-A947-70E740481C1C}">
-                          <a14:useLocalDpi xmlns:a14="http://schemas.microsoft.com/office/drawing/2010/main" val="0"/>
+                          <a14:useLocalDpi xmlns:a14="http://schemas.microsoft.com/office/drawing/2010/main" xmlns:wps="http://schemas.microsoft.com/office/word/2010/wordprocessingShape" xmlns:wpi="http://schemas.microsoft.com/office/word/2010/wordprocessingInk" xmlns:wpg="http://schemas.microsoft.com/office/word/2010/wordprocessingGroup" xmlns:w16se="http://schemas.microsoft.com/office/word/2015/wordml/symex" xmlns:w16cid="http://schemas.microsoft.com/office/word/2016/wordml/cid" xmlns:w15="http://schemas.microsoft.com/office/word/2012/wordml" xmlns:w14="http://schemas.microsoft.com/office/word/2010/wordml" xmlns:w="http://schemas.openxmlformats.org/wordprocessingml/2006/main" xmlns:w10="urn:schemas-microsoft-com:office:word" xmlns:wp14="http://schemas.microsoft.com/office/word/2010/wordprocessingDrawing" xmlns:v="urn:schemas-microsoft-com:vml" xmlns:o="urn:schemas-microsoft-com:office:office" xmlns:am3d="http://schemas.microsoft.com/office/drawing/2017/model3d" xmlns:aink="http://schemas.microsoft.com/office/drawing/2016/ink" xmlns:mc="http://schemas.openxmlformats.org/markup-compatibility/2006" xmlns:cx8="http://schemas.microsoft.com/office/drawing/2016/5/14/chartex" xmlns:cx7="http://schemas.microsoft.com/office/drawing/2016/5/13/chartex" xmlns:cx6="http://schemas.microsoft.com/office/drawing/2016/5/12/chartex" xmlns:cx5="http://schemas.microsoft.com/office/drawing/2016/5/11/chartex" xmlns:cx4="http://schemas.microsoft.com/office/drawing/2016/5/10/chartex" xmlns:cx3="http://schemas.microsoft.com/office/drawing/2016/5/9/chartex" xmlns:cx2="http://schemas.microsoft.com/office/drawing/2015/10/21/chartex" xmlns:cx1="http://schemas.microsoft.com/office/drawing/2015/9/8/chartex" xmlns:cx="http://schemas.microsoft.com/office/drawing/2014/chartex" xmlns:wpc="http://schemas.microsoft.com/office/word/2010/wordprocessingCanvas" xmlns="" val="0"/>
                         </a:ext>
                       </a:extLst>
                     </a:blip>
@@ -1947,10 +1993,10 @@
                     <pic:cNvPicPr/>
                   </pic:nvPicPr>
                   <pic:blipFill>
-                    <a:blip r:embed="rId10">
+                    <a:blip r:embed="rId10" cstate="print">
                       <a:extLst>
                         <a:ext uri="{28A0092B-C50C-407E-A947-70E740481C1C}">
-                          <a14:useLocalDpi xmlns:a14="http://schemas.microsoft.com/office/drawing/2010/main" val="0"/>
+                          <a14:useLocalDpi xmlns:a14="http://schemas.microsoft.com/office/drawing/2010/main" xmlns:wps="http://schemas.microsoft.com/office/word/2010/wordprocessingShape" xmlns:wpi="http://schemas.microsoft.com/office/word/2010/wordprocessingInk" xmlns:wpg="http://schemas.microsoft.com/office/word/2010/wordprocessingGroup" xmlns:w16se="http://schemas.microsoft.com/office/word/2015/wordml/symex" xmlns:w16cid="http://schemas.microsoft.com/office/word/2016/wordml/cid" xmlns:w15="http://schemas.microsoft.com/office/word/2012/wordml" xmlns:w14="http://schemas.microsoft.com/office/word/2010/wordml" xmlns:w="http://schemas.openxmlformats.org/wordprocessingml/2006/main" xmlns:w10="urn:schemas-microsoft-com:office:word" xmlns:wp14="http://schemas.microsoft.com/office/word/2010/wordprocessingDrawing" xmlns:v="urn:schemas-microsoft-com:vml" xmlns:o="urn:schemas-microsoft-com:office:office" xmlns:am3d="http://schemas.microsoft.com/office/drawing/2017/model3d" xmlns:aink="http://schemas.microsoft.com/office/drawing/2016/ink" xmlns:mc="http://schemas.openxmlformats.org/markup-compatibility/2006" xmlns:cx8="http://schemas.microsoft.com/office/drawing/2016/5/14/chartex" xmlns:cx7="http://schemas.microsoft.com/office/drawing/2016/5/13/chartex" xmlns:cx6="http://schemas.microsoft.com/office/drawing/2016/5/12/chartex" xmlns:cx5="http://schemas.microsoft.com/office/drawing/2016/5/11/chartex" xmlns:cx4="http://schemas.microsoft.com/office/drawing/2016/5/10/chartex" xmlns:cx3="http://schemas.microsoft.com/office/drawing/2016/5/9/chartex" xmlns:cx2="http://schemas.microsoft.com/office/drawing/2015/10/21/chartex" xmlns:cx1="http://schemas.microsoft.com/office/drawing/2015/9/8/chartex" xmlns:cx="http://schemas.microsoft.com/office/drawing/2014/chartex" xmlns:wpc="http://schemas.microsoft.com/office/word/2010/wordprocessingCanvas" xmlns="" val="0"/>
                         </a:ext>
                       </a:extLst>
                     </a:blip>
@@ -2030,7 +2076,7 @@
       <w:tblPr>
         <w:tblStyle w:val="ListaClara-nfase3"/>
         <w:tblW w:w="8557" w:type="dxa"/>
-        <w:tblLook w:val="0620" w:firstRow="1" w:lastRow="0" w:firstColumn="0" w:lastColumn="0" w:noHBand="1" w:noVBand="1"/>
+        <w:tblLook w:val="0620"/>
       </w:tblPr>
       <w:tblGrid>
         <w:gridCol w:w="2114"/>
@@ -2038,7 +2084,7 @@
       </w:tblGrid>
       <w:tr>
         <w:trPr>
-          <w:cnfStyle w:val="100000000000" w:firstRow="1" w:lastRow="0" w:firstColumn="0" w:lastColumn="0" w:oddVBand="0" w:evenVBand="0" w:oddHBand="0" w:evenHBand="0" w:firstRowFirstColumn="0" w:firstRowLastColumn="0" w:lastRowFirstColumn="0" w:lastRowLastColumn="0"/>
+          <w:cnfStyle w:val="100000000000"/>
           <w:trHeight w:val="745"/>
         </w:trPr>
         <w:tc>
@@ -2807,14 +2853,14 @@
         <w:tblStyle w:val="ListaClara-nfase3"/>
         <w:tblW w:w="7939" w:type="dxa"/>
         <w:tblInd w:w="-743" w:type="dxa"/>
-        <w:tblLook w:val="0620" w:firstRow="1" w:lastRow="0" w:firstColumn="0" w:lastColumn="0" w:noHBand="1" w:noVBand="1"/>
+        <w:tblLook w:val="0620"/>
       </w:tblPr>
       <w:tblGrid>
         <w:gridCol w:w="7939"/>
       </w:tblGrid>
       <w:tr>
         <w:trPr>
-          <w:cnfStyle w:val="100000000000" w:firstRow="1" w:lastRow="0" w:firstColumn="0" w:lastColumn="0" w:oddVBand="0" w:evenVBand="0" w:oddHBand="0" w:evenHBand="0" w:firstRowFirstColumn="0" w:firstRowLastColumn="0" w:lastRowFirstColumn="0" w:lastRowLastColumn="0"/>
+          <w:cnfStyle w:val="100000000000"/>
           <w:trHeight w:val="816"/>
         </w:trPr>
         <w:tc>
@@ -3610,7 +3656,7 @@
 </file>
 
 <file path=word/endnotes.xml><?xml version="1.0" encoding="utf-8"?>
-<w:endnotes xmlns:wpc="http://schemas.microsoft.com/office/word/2010/wordprocessingCanvas" xmlns:cx="http://schemas.microsoft.com/office/drawing/2014/chartex" xmlns:cx1="http://schemas.microsoft.com/office/drawing/2015/9/8/chartex" xmlns:cx2="http://schemas.microsoft.com/office/drawing/2015/10/21/chartex" xmlns:cx3="http://schemas.microsoft.com/office/drawing/2016/5/9/chartex" xmlns:cx4="http://schemas.microsoft.com/office/drawing/2016/5/10/chartex" xmlns:cx5="http://schemas.microsoft.com/office/drawing/2016/5/11/chartex" xmlns:cx6="http://schemas.microsoft.com/office/drawing/2016/5/12/chartex" xmlns:cx7="http://schemas.microsoft.com/office/drawing/2016/5/13/chartex" xmlns:cx8="http://schemas.microsoft.com/office/drawing/2016/5/14/chartex" xmlns:mc="http://schemas.openxmlformats.org/markup-compatibility/2006" xmlns:aink="http://schemas.microsoft.com/office/drawing/2016/ink" xmlns:am3d="http://schemas.microsoft.com/office/drawing/2017/model3d" xmlns:o="urn:schemas-microsoft-com:office:office" xmlns:r="http://schemas.openxmlformats.org/officeDocument/2006/relationships" xmlns:m="http://schemas.openxmlformats.org/officeDocument/2006/math" xmlns:v="urn:schemas-microsoft-com:vml" xmlns:wp14="http://schemas.microsoft.com/office/word/2010/wordprocessingDrawing" xmlns:wp="http://schemas.openxmlformats.org/drawingml/2006/wordprocessingDrawing" xmlns:w10="urn:schemas-microsoft-com:office:word" xmlns:w="http://schemas.openxmlformats.org/wordprocessingml/2006/main" xmlns:w14="http://schemas.microsoft.com/office/word/2010/wordml" xmlns:w15="http://schemas.microsoft.com/office/word/2012/wordml" xmlns:w16cid="http://schemas.microsoft.com/office/word/2016/wordml/cid" xmlns:w16se="http://schemas.microsoft.com/office/word/2015/wordml/symex" xmlns:wpg="http://schemas.microsoft.com/office/word/2010/wordprocessingGroup" xmlns:wpi="http://schemas.microsoft.com/office/word/2010/wordprocessingInk" xmlns:wne="http://schemas.microsoft.com/office/word/2006/wordml" xmlns:wps="http://schemas.microsoft.com/office/word/2010/wordprocessingShape" mc:Ignorable="w14 w15 w16se w16cid wp14">
+<w:endnotes xmlns:ve="http://schemas.openxmlformats.org/markup-compatibility/2006" xmlns:o="urn:schemas-microsoft-com:office:office" xmlns:r="http://schemas.openxmlformats.org/officeDocument/2006/relationships" xmlns:m="http://schemas.openxmlformats.org/officeDocument/2006/math" xmlns:v="urn:schemas-microsoft-com:vml" xmlns:wp="http://schemas.openxmlformats.org/drawingml/2006/wordprocessingDrawing" xmlns:w10="urn:schemas-microsoft-com:office:word" xmlns:w="http://schemas.openxmlformats.org/wordprocessingml/2006/main" xmlns:wne="http://schemas.microsoft.com/office/word/2006/wordml">
   <w:endnote w:type="separator" w:id="-1">
     <w:p>
       <w:pPr>
@@ -3635,7 +3681,7 @@
 </file>
 
 <file path=word/footer1.xml><?xml version="1.0" encoding="utf-8"?>
-<w:ftr xmlns:wpc="http://schemas.microsoft.com/office/word/2010/wordprocessingCanvas" xmlns:cx="http://schemas.microsoft.com/office/drawing/2014/chartex" xmlns:cx1="http://schemas.microsoft.com/office/drawing/2015/9/8/chartex" xmlns:cx2="http://schemas.microsoft.com/office/drawing/2015/10/21/chartex" xmlns:cx3="http://schemas.microsoft.com/office/drawing/2016/5/9/chartex" xmlns:cx4="http://schemas.microsoft.com/office/drawing/2016/5/10/chartex" xmlns:cx5="http://schemas.microsoft.com/office/drawing/2016/5/11/chartex" xmlns:cx6="http://schemas.microsoft.com/office/drawing/2016/5/12/chartex" xmlns:cx7="http://schemas.microsoft.com/office/drawing/2016/5/13/chartex" xmlns:cx8="http://schemas.microsoft.com/office/drawing/2016/5/14/chartex" xmlns:mc="http://schemas.openxmlformats.org/markup-compatibility/2006" xmlns:aink="http://schemas.microsoft.com/office/drawing/2016/ink" xmlns:am3d="http://schemas.microsoft.com/office/drawing/2017/model3d" xmlns:o="urn:schemas-microsoft-com:office:office" xmlns:r="http://schemas.openxmlformats.org/officeDocument/2006/relationships" xmlns:m="http://schemas.openxmlformats.org/officeDocument/2006/math" xmlns:v="urn:schemas-microsoft-com:vml" xmlns:wp14="http://schemas.microsoft.com/office/word/2010/wordprocessingDrawing" xmlns:wp="http://schemas.openxmlformats.org/drawingml/2006/wordprocessingDrawing" xmlns:w10="urn:schemas-microsoft-com:office:word" xmlns:w="http://schemas.openxmlformats.org/wordprocessingml/2006/main" xmlns:w14="http://schemas.microsoft.com/office/word/2010/wordml" xmlns:w15="http://schemas.microsoft.com/office/word/2012/wordml" xmlns:w16cid="http://schemas.microsoft.com/office/word/2016/wordml/cid" xmlns:w16se="http://schemas.microsoft.com/office/word/2015/wordml/symex" xmlns:wpg="http://schemas.microsoft.com/office/word/2010/wordprocessingGroup" xmlns:wpi="http://schemas.microsoft.com/office/word/2010/wordprocessingInk" xmlns:wne="http://schemas.microsoft.com/office/word/2006/wordml" xmlns:wps="http://schemas.microsoft.com/office/word/2010/wordprocessingShape" mc:Ignorable="w14 w15 w16se w16cid wp14">
+<w:ftr xmlns:ve="http://schemas.openxmlformats.org/markup-compatibility/2006" xmlns:o="urn:schemas-microsoft-com:office:office" xmlns:r="http://schemas.openxmlformats.org/officeDocument/2006/relationships" xmlns:m="http://schemas.openxmlformats.org/officeDocument/2006/math" xmlns:v="urn:schemas-microsoft-com:vml" xmlns:wp="http://schemas.openxmlformats.org/drawingml/2006/wordprocessingDrawing" xmlns:w10="urn:schemas-microsoft-com:office:word" xmlns:w="http://schemas.openxmlformats.org/wordprocessingml/2006/main" xmlns:wne="http://schemas.microsoft.com/office/word/2006/wordml">
   <w:sdt>
     <w:sdtPr>
       <w:id w:val="275871422"/>
@@ -3703,7 +3749,7 @@
             <w:sz w:val="32"/>
             <w:szCs w:val="32"/>
           </w:rPr>
-          <w:t>7</w:t>
+          <w:t>1</w:t>
         </w:r>
         <w:r>
           <w:rPr>
@@ -3731,7 +3777,7 @@
 </file>
 
 <file path=word/footnotes.xml><?xml version="1.0" encoding="utf-8"?>
-<w:footnotes xmlns:wpc="http://schemas.microsoft.com/office/word/2010/wordprocessingCanvas" xmlns:cx="http://schemas.microsoft.com/office/drawing/2014/chartex" xmlns:cx1="http://schemas.microsoft.com/office/drawing/2015/9/8/chartex" xmlns:cx2="http://schemas.microsoft.com/office/drawing/2015/10/21/chartex" xmlns:cx3="http://schemas.microsoft.com/office/drawing/2016/5/9/chartex" xmlns:cx4="http://schemas.microsoft.com/office/drawing/2016/5/10/chartex" xmlns:cx5="http://schemas.microsoft.com/office/drawing/2016/5/11/chartex" xmlns:cx6="http://schemas.microsoft.com/office/drawing/2016/5/12/chartex" xmlns:cx7="http://schemas.microsoft.com/office/drawing/2016/5/13/chartex" xmlns:cx8="http://schemas.microsoft.com/office/drawing/2016/5/14/chartex" xmlns:mc="http://schemas.openxmlformats.org/markup-compatibility/2006" xmlns:aink="http://schemas.microsoft.com/office/drawing/2016/ink" xmlns:am3d="http://schemas.microsoft.com/office/drawing/2017/model3d" xmlns:o="urn:schemas-microsoft-com:office:office" xmlns:r="http://schemas.openxmlformats.org/officeDocument/2006/relationships" xmlns:m="http://schemas.openxmlformats.org/officeDocument/2006/math" xmlns:v="urn:schemas-microsoft-com:vml" xmlns:wp14="http://schemas.microsoft.com/office/word/2010/wordprocessingDrawing" xmlns:wp="http://schemas.openxmlformats.org/drawingml/2006/wordprocessingDrawing" xmlns:w10="urn:schemas-microsoft-com:office:word" xmlns:w="http://schemas.openxmlformats.org/wordprocessingml/2006/main" xmlns:w14="http://schemas.microsoft.com/office/word/2010/wordml" xmlns:w15="http://schemas.microsoft.com/office/word/2012/wordml" xmlns:w16cid="http://schemas.microsoft.com/office/word/2016/wordml/cid" xmlns:w16se="http://schemas.microsoft.com/office/word/2015/wordml/symex" xmlns:wpg="http://schemas.microsoft.com/office/word/2010/wordprocessingGroup" xmlns:wpi="http://schemas.microsoft.com/office/word/2010/wordprocessingInk" xmlns:wne="http://schemas.microsoft.com/office/word/2006/wordml" xmlns:wps="http://schemas.microsoft.com/office/word/2010/wordprocessingShape" mc:Ignorable="w14 w15 w16se w16cid wp14">
+<w:footnotes xmlns:ve="http://schemas.openxmlformats.org/markup-compatibility/2006" xmlns:o="urn:schemas-microsoft-com:office:office" xmlns:r="http://schemas.openxmlformats.org/officeDocument/2006/relationships" xmlns:m="http://schemas.openxmlformats.org/officeDocument/2006/math" xmlns:v="urn:schemas-microsoft-com:vml" xmlns:wp="http://schemas.openxmlformats.org/drawingml/2006/wordprocessingDrawing" xmlns:w10="urn:schemas-microsoft-com:office:word" xmlns:w="http://schemas.openxmlformats.org/wordprocessingml/2006/main" xmlns:wne="http://schemas.microsoft.com/office/word/2006/wordml">
   <w:footnote w:type="separator" w:id="-1">
     <w:p>
       <w:pPr>
@@ -3756,8 +3802,8 @@
 </file>
 
 <file path=word/numbering.xml><?xml version="1.0" encoding="utf-8"?>
-<w:numbering xmlns:wpc="http://schemas.microsoft.com/office/word/2010/wordprocessingCanvas" xmlns:cx="http://schemas.microsoft.com/office/drawing/2014/chartex" xmlns:cx1="http://schemas.microsoft.com/office/drawing/2015/9/8/chartex" xmlns:cx2="http://schemas.microsoft.com/office/drawing/2015/10/21/chartex" xmlns:cx3="http://schemas.microsoft.com/office/drawing/2016/5/9/chartex" xmlns:cx4="http://schemas.microsoft.com/office/drawing/2016/5/10/chartex" xmlns:cx5="http://schemas.microsoft.com/office/drawing/2016/5/11/chartex" xmlns:cx6="http://schemas.microsoft.com/office/drawing/2016/5/12/chartex" xmlns:cx7="http://schemas.microsoft.com/office/drawing/2016/5/13/chartex" xmlns:cx8="http://schemas.microsoft.com/office/drawing/2016/5/14/chartex" xmlns:mc="http://schemas.openxmlformats.org/markup-compatibility/2006" xmlns:aink="http://schemas.microsoft.com/office/drawing/2016/ink" xmlns:am3d="http://schemas.microsoft.com/office/drawing/2017/model3d" xmlns:o="urn:schemas-microsoft-com:office:office" xmlns:r="http://schemas.openxmlformats.org/officeDocument/2006/relationships" xmlns:m="http://schemas.openxmlformats.org/officeDocument/2006/math" xmlns:v="urn:schemas-microsoft-com:vml" xmlns:wp14="http://schemas.microsoft.com/office/word/2010/wordprocessingDrawing" xmlns:wp="http://schemas.openxmlformats.org/drawingml/2006/wordprocessingDrawing" xmlns:w10="urn:schemas-microsoft-com:office:word" xmlns:w="http://schemas.openxmlformats.org/wordprocessingml/2006/main" xmlns:w14="http://schemas.microsoft.com/office/word/2010/wordml" xmlns:w15="http://schemas.microsoft.com/office/word/2012/wordml" xmlns:w16cid="http://schemas.microsoft.com/office/word/2016/wordml/cid" xmlns:w16se="http://schemas.microsoft.com/office/word/2015/wordml/symex" xmlns:wpg="http://schemas.microsoft.com/office/word/2010/wordprocessingGroup" xmlns:wpi="http://schemas.microsoft.com/office/word/2010/wordprocessingInk" xmlns:wne="http://schemas.microsoft.com/office/word/2006/wordml" xmlns:wps="http://schemas.microsoft.com/office/word/2010/wordprocessingShape" mc:Ignorable="w14 w15 w16se w16cid wp14">
-  <w:abstractNum w:abstractNumId="0" w15:restartNumberingAfterBreak="0">
+<w:numbering xmlns:ve="http://schemas.openxmlformats.org/markup-compatibility/2006" xmlns:o="urn:schemas-microsoft-com:office:office" xmlns:r="http://schemas.openxmlformats.org/officeDocument/2006/relationships" xmlns:m="http://schemas.openxmlformats.org/officeDocument/2006/math" xmlns:v="urn:schemas-microsoft-com:vml" xmlns:wp="http://schemas.openxmlformats.org/drawingml/2006/wordprocessingDrawing" xmlns:w10="urn:schemas-microsoft-com:office:word" xmlns:w="http://schemas.openxmlformats.org/wordprocessingml/2006/main" xmlns:wne="http://schemas.microsoft.com/office/word/2006/wordml">
+  <w:abstractNum w:abstractNumId="0">
     <w:nsid w:val="057F0E3A"/>
     <w:multiLevelType w:val="multilevel"/>
     <w:tmpl w:val="074AFDF0"/>
@@ -3906,7 +3952,7 @@
       </w:rPr>
     </w:lvl>
   </w:abstractNum>
-  <w:abstractNum w:abstractNumId="1" w15:restartNumberingAfterBreak="0">
+  <w:abstractNum w:abstractNumId="1">
     <w:nsid w:val="11A33E4E"/>
     <w:multiLevelType w:val="multilevel"/>
     <w:tmpl w:val="CBA617C6"/>
@@ -4055,7 +4101,7 @@
       </w:rPr>
     </w:lvl>
   </w:abstractNum>
-  <w:abstractNum w:abstractNumId="2" w15:restartNumberingAfterBreak="0">
+  <w:abstractNum w:abstractNumId="2">
     <w:nsid w:val="13DF0F21"/>
     <w:multiLevelType w:val="hybridMultilevel"/>
     <w:tmpl w:val="2326EEF8"/>
@@ -4168,7 +4214,7 @@
       </w:rPr>
     </w:lvl>
   </w:abstractNum>
-  <w:abstractNum w:abstractNumId="3" w15:restartNumberingAfterBreak="0">
+  <w:abstractNum w:abstractNumId="3">
     <w:nsid w:val="1ADB68F0"/>
     <w:multiLevelType w:val="hybridMultilevel"/>
     <w:tmpl w:val="3F947322"/>
@@ -4281,7 +4327,7 @@
       </w:rPr>
     </w:lvl>
   </w:abstractNum>
-  <w:abstractNum w:abstractNumId="4" w15:restartNumberingAfterBreak="0">
+  <w:abstractNum w:abstractNumId="4">
     <w:nsid w:val="21A863E1"/>
     <w:multiLevelType w:val="multilevel"/>
     <w:tmpl w:val="DCF2D66C"/>
@@ -4394,7 +4440,7 @@
       </w:rPr>
     </w:lvl>
   </w:abstractNum>
-  <w:abstractNum w:abstractNumId="5" w15:restartNumberingAfterBreak="0">
+  <w:abstractNum w:abstractNumId="5">
     <w:nsid w:val="2D8D434A"/>
     <w:multiLevelType w:val="multilevel"/>
     <w:tmpl w:val="866697E8"/>
@@ -4543,7 +4589,7 @@
       </w:rPr>
     </w:lvl>
   </w:abstractNum>
-  <w:abstractNum w:abstractNumId="6" w15:restartNumberingAfterBreak="0">
+  <w:abstractNum w:abstractNumId="6">
     <w:nsid w:val="2E6C1E93"/>
     <w:multiLevelType w:val="multilevel"/>
     <w:tmpl w:val="DCF2D66C"/>
@@ -4656,7 +4702,7 @@
       </w:rPr>
     </w:lvl>
   </w:abstractNum>
-  <w:abstractNum w:abstractNumId="7" w15:restartNumberingAfterBreak="0">
+  <w:abstractNum w:abstractNumId="7">
     <w:nsid w:val="306A037B"/>
     <w:multiLevelType w:val="multilevel"/>
     <w:tmpl w:val="445A8480"/>
@@ -4805,7 +4851,7 @@
       </w:rPr>
     </w:lvl>
   </w:abstractNum>
-  <w:abstractNum w:abstractNumId="8" w15:restartNumberingAfterBreak="0">
+  <w:abstractNum w:abstractNumId="8">
     <w:nsid w:val="32B510E6"/>
     <w:multiLevelType w:val="hybridMultilevel"/>
     <w:tmpl w:val="ED044CD6"/>
@@ -4918,7 +4964,7 @@
       </w:rPr>
     </w:lvl>
   </w:abstractNum>
-  <w:abstractNum w:abstractNumId="9" w15:restartNumberingAfterBreak="0">
+  <w:abstractNum w:abstractNumId="9">
     <w:nsid w:val="3368676C"/>
     <w:multiLevelType w:val="hybridMultilevel"/>
     <w:tmpl w:val="E856ACBA"/>
@@ -5031,7 +5077,7 @@
       </w:rPr>
     </w:lvl>
   </w:abstractNum>
-  <w:abstractNum w:abstractNumId="10" w15:restartNumberingAfterBreak="0">
+  <w:abstractNum w:abstractNumId="10">
     <w:nsid w:val="35B7602B"/>
     <w:multiLevelType w:val="multilevel"/>
     <w:tmpl w:val="DCF2D66C"/>
@@ -5144,7 +5190,7 @@
       </w:rPr>
     </w:lvl>
   </w:abstractNum>
-  <w:abstractNum w:abstractNumId="11" w15:restartNumberingAfterBreak="0">
+  <w:abstractNum w:abstractNumId="11">
     <w:nsid w:val="422C5B28"/>
     <w:multiLevelType w:val="multilevel"/>
     <w:tmpl w:val="94A61EEA"/>
@@ -5293,7 +5339,7 @@
       </w:rPr>
     </w:lvl>
   </w:abstractNum>
-  <w:abstractNum w:abstractNumId="12" w15:restartNumberingAfterBreak="0">
+  <w:abstractNum w:abstractNumId="12">
     <w:nsid w:val="4494254D"/>
     <w:multiLevelType w:val="hybridMultilevel"/>
     <w:tmpl w:val="701AFAD4"/>
@@ -5406,7 +5452,7 @@
       </w:rPr>
     </w:lvl>
   </w:abstractNum>
-  <w:abstractNum w:abstractNumId="13" w15:restartNumberingAfterBreak="0">
+  <w:abstractNum w:abstractNumId="13">
     <w:nsid w:val="483D08CF"/>
     <w:multiLevelType w:val="multilevel"/>
     <w:tmpl w:val="25D4B6B4"/>
@@ -5555,7 +5601,7 @@
       </w:rPr>
     </w:lvl>
   </w:abstractNum>
-  <w:abstractNum w:abstractNumId="14" w15:restartNumberingAfterBreak="0">
+  <w:abstractNum w:abstractNumId="14">
     <w:nsid w:val="4C786518"/>
     <w:multiLevelType w:val="multilevel"/>
     <w:tmpl w:val="2DAC9926"/>
@@ -5668,7 +5714,7 @@
       </w:rPr>
     </w:lvl>
   </w:abstractNum>
-  <w:abstractNum w:abstractNumId="15" w15:restartNumberingAfterBreak="0">
+  <w:abstractNum w:abstractNumId="15">
     <w:nsid w:val="4CC02546"/>
     <w:multiLevelType w:val="multilevel"/>
     <w:tmpl w:val="3780B628"/>
@@ -5781,7 +5827,7 @@
       </w:pPr>
     </w:lvl>
   </w:abstractNum>
-  <w:abstractNum w:abstractNumId="16" w15:restartNumberingAfterBreak="0">
+  <w:abstractNum w:abstractNumId="16">
     <w:nsid w:val="4E1C4F78"/>
     <w:multiLevelType w:val="hybridMultilevel"/>
     <w:tmpl w:val="E29055FE"/>
@@ -5894,7 +5940,7 @@
       </w:rPr>
     </w:lvl>
   </w:abstractNum>
-  <w:abstractNum w:abstractNumId="17" w15:restartNumberingAfterBreak="0">
+  <w:abstractNum w:abstractNumId="17">
     <w:nsid w:val="4EDB6FB0"/>
     <w:multiLevelType w:val="hybridMultilevel"/>
     <w:tmpl w:val="F79A9056"/>
@@ -6007,7 +6053,7 @@
       </w:rPr>
     </w:lvl>
   </w:abstractNum>
-  <w:abstractNum w:abstractNumId="18" w15:restartNumberingAfterBreak="0">
+  <w:abstractNum w:abstractNumId="18">
     <w:nsid w:val="55741068"/>
     <w:multiLevelType w:val="multilevel"/>
     <w:tmpl w:val="31D053DC"/>
@@ -6156,7 +6202,7 @@
       </w:rPr>
     </w:lvl>
   </w:abstractNum>
-  <w:abstractNum w:abstractNumId="19" w15:restartNumberingAfterBreak="0">
+  <w:abstractNum w:abstractNumId="19">
     <w:nsid w:val="5930581D"/>
     <w:multiLevelType w:val="multilevel"/>
     <w:tmpl w:val="0FBA93F4"/>
@@ -6305,7 +6351,7 @@
       </w:rPr>
     </w:lvl>
   </w:abstractNum>
-  <w:abstractNum w:abstractNumId="20" w15:restartNumberingAfterBreak="0">
+  <w:abstractNum w:abstractNumId="20">
     <w:nsid w:val="5E412542"/>
     <w:multiLevelType w:val="multilevel"/>
     <w:tmpl w:val="21229392"/>
@@ -6454,7 +6500,7 @@
       </w:rPr>
     </w:lvl>
   </w:abstractNum>
-  <w:abstractNum w:abstractNumId="21" w15:restartNumberingAfterBreak="0">
+  <w:abstractNum w:abstractNumId="21">
     <w:nsid w:val="62C15742"/>
     <w:multiLevelType w:val="multilevel"/>
     <w:tmpl w:val="0CB614B6"/>
@@ -6567,7 +6613,7 @@
       </w:rPr>
     </w:lvl>
   </w:abstractNum>
-  <w:abstractNum w:abstractNumId="22" w15:restartNumberingAfterBreak="0">
+  <w:abstractNum w:abstractNumId="22">
     <w:nsid w:val="643E6A15"/>
     <w:multiLevelType w:val="hybridMultilevel"/>
     <w:tmpl w:val="059816B0"/>
@@ -6680,7 +6726,7 @@
       </w:rPr>
     </w:lvl>
   </w:abstractNum>
-  <w:abstractNum w:abstractNumId="23" w15:restartNumberingAfterBreak="0">
+  <w:abstractNum w:abstractNumId="23">
     <w:nsid w:val="67061267"/>
     <w:multiLevelType w:val="hybridMultilevel"/>
     <w:tmpl w:val="7CE023E6"/>
@@ -6793,7 +6839,7 @@
       </w:rPr>
     </w:lvl>
   </w:abstractNum>
-  <w:abstractNum w:abstractNumId="24" w15:restartNumberingAfterBreak="0">
+  <w:abstractNum w:abstractNumId="24">
     <w:nsid w:val="72AE5EFC"/>
     <w:multiLevelType w:val="hybridMultilevel"/>
     <w:tmpl w:val="87AC6754"/>
@@ -6906,7 +6952,7 @@
       </w:rPr>
     </w:lvl>
   </w:abstractNum>
-  <w:abstractNum w:abstractNumId="25" w15:restartNumberingAfterBreak="0">
+  <w:abstractNum w:abstractNumId="25">
     <w:nsid w:val="739D1B79"/>
     <w:multiLevelType w:val="multilevel"/>
     <w:tmpl w:val="36C0C4AA"/>
@@ -7019,7 +7065,7 @@
       </w:rPr>
     </w:lvl>
   </w:abstractNum>
-  <w:abstractNum w:abstractNumId="26" w15:restartNumberingAfterBreak="0">
+  <w:abstractNum w:abstractNumId="26">
     <w:nsid w:val="77350767"/>
     <w:multiLevelType w:val="multilevel"/>
     <w:tmpl w:val="68AE40A6"/>
@@ -7168,7 +7214,7 @@
       </w:rPr>
     </w:lvl>
   </w:abstractNum>
-  <w:abstractNum w:abstractNumId="27" w15:restartNumberingAfterBreak="0">
+  <w:abstractNum w:abstractNumId="27">
     <w:nsid w:val="7B717588"/>
     <w:multiLevelType w:val="hybridMultilevel"/>
     <w:tmpl w:val="8A986132"/>
@@ -7369,7 +7415,7 @@
 </file>
 
 <file path=word/styles.xml><?xml version="1.0" encoding="utf-8"?>
-<w:styles xmlns:mc="http://schemas.openxmlformats.org/markup-compatibility/2006" xmlns:r="http://schemas.openxmlformats.org/officeDocument/2006/relationships" xmlns:w="http://schemas.openxmlformats.org/wordprocessingml/2006/main" xmlns:w14="http://schemas.microsoft.com/office/word/2010/wordml" xmlns:w15="http://schemas.microsoft.com/office/word/2012/wordml" xmlns:w16cid="http://schemas.microsoft.com/office/word/2016/wordml/cid" xmlns:w16se="http://schemas.microsoft.com/office/word/2015/wordml/symex" mc:Ignorable="w14 w15 w16se w16cid">
+<w:styles xmlns:r="http://schemas.openxmlformats.org/officeDocument/2006/relationships" xmlns:w="http://schemas.openxmlformats.org/wordprocessingml/2006/main">
   <w:docDefaults>
     <w:rPrDefault>
       <w:rPr>
@@ -7385,382 +7431,144 @@
       </w:pPr>
     </w:pPrDefault>
   </w:docDefaults>
-  <w:latentStyles w:defLockedState="0" w:defUIPriority="99" w:defSemiHidden="0" w:defUnhideWhenUsed="0" w:defQFormat="0" w:count="375">
-    <w:lsdException w:name="Normal" w:uiPriority="0" w:qFormat="1"/>
-    <w:lsdException w:name="heading 1" w:uiPriority="9" w:qFormat="1"/>
-    <w:lsdException w:name="heading 2" w:semiHidden="1" w:uiPriority="9" w:unhideWhenUsed="1" w:qFormat="1"/>
-    <w:lsdException w:name="heading 3" w:semiHidden="1" w:uiPriority="9" w:unhideWhenUsed="1" w:qFormat="1"/>
-    <w:lsdException w:name="heading 4" w:semiHidden="1" w:uiPriority="9" w:unhideWhenUsed="1" w:qFormat="1"/>
-    <w:lsdException w:name="heading 5" w:semiHidden="1" w:uiPriority="9" w:unhideWhenUsed="1" w:qFormat="1"/>
-    <w:lsdException w:name="heading 6" w:semiHidden="1" w:uiPriority="9" w:unhideWhenUsed="1" w:qFormat="1"/>
-    <w:lsdException w:name="heading 7" w:semiHidden="1" w:uiPriority="9" w:unhideWhenUsed="1" w:qFormat="1"/>
-    <w:lsdException w:name="heading 8" w:semiHidden="1" w:uiPriority="9" w:unhideWhenUsed="1" w:qFormat="1"/>
-    <w:lsdException w:name="heading 9" w:semiHidden="1" w:uiPriority="9" w:unhideWhenUsed="1" w:qFormat="1"/>
-    <w:lsdException w:name="index 1" w:semiHidden="1" w:unhideWhenUsed="1"/>
-    <w:lsdException w:name="index 2" w:semiHidden="1" w:unhideWhenUsed="1"/>
-    <w:lsdException w:name="index 3" w:semiHidden="1" w:unhideWhenUsed="1"/>
-    <w:lsdException w:name="index 4" w:semiHidden="1" w:unhideWhenUsed="1"/>
-    <w:lsdException w:name="index 5" w:semiHidden="1" w:unhideWhenUsed="1"/>
-    <w:lsdException w:name="index 6" w:semiHidden="1" w:unhideWhenUsed="1"/>
-    <w:lsdException w:name="index 7" w:semiHidden="1" w:unhideWhenUsed="1"/>
-    <w:lsdException w:name="index 8" w:semiHidden="1" w:unhideWhenUsed="1"/>
-    <w:lsdException w:name="index 9" w:semiHidden="1" w:unhideWhenUsed="1"/>
-    <w:lsdException w:name="toc 1" w:semiHidden="1" w:uiPriority="39" w:unhideWhenUsed="1"/>
-    <w:lsdException w:name="toc 2" w:semiHidden="1" w:uiPriority="39" w:unhideWhenUsed="1"/>
-    <w:lsdException w:name="toc 3" w:semiHidden="1" w:uiPriority="39" w:unhideWhenUsed="1"/>
-    <w:lsdException w:name="toc 4" w:semiHidden="1" w:uiPriority="39" w:unhideWhenUsed="1"/>
-    <w:lsdException w:name="toc 5" w:semiHidden="1" w:uiPriority="39" w:unhideWhenUsed="1"/>
-    <w:lsdException w:name="toc 6" w:semiHidden="1" w:uiPriority="39" w:unhideWhenUsed="1"/>
-    <w:lsdException w:name="toc 7" w:semiHidden="1" w:uiPriority="39" w:unhideWhenUsed="1"/>
-    <w:lsdException w:name="toc 8" w:semiHidden="1" w:uiPriority="39" w:unhideWhenUsed="1"/>
-    <w:lsdException w:name="toc 9" w:semiHidden="1" w:uiPriority="39" w:unhideWhenUsed="1"/>
-    <w:lsdException w:name="Normal Indent" w:semiHidden="1" w:unhideWhenUsed="1"/>
-    <w:lsdException w:name="footnote text" w:semiHidden="1" w:unhideWhenUsed="1"/>
-    <w:lsdException w:name="annotation text" w:semiHidden="1" w:unhideWhenUsed="1"/>
-    <w:lsdException w:name="header" w:semiHidden="1" w:unhideWhenUsed="1"/>
-    <w:lsdException w:name="footer" w:semiHidden="1" w:unhideWhenUsed="1"/>
-    <w:lsdException w:name="index heading" w:semiHidden="1" w:unhideWhenUsed="1"/>
-    <w:lsdException w:name="caption" w:semiHidden="1" w:uiPriority="35" w:unhideWhenUsed="1" w:qFormat="1"/>
-    <w:lsdException w:name="table of figures" w:semiHidden="1" w:unhideWhenUsed="1"/>
-    <w:lsdException w:name="envelope address" w:semiHidden="1" w:unhideWhenUsed="1"/>
-    <w:lsdException w:name="envelope return" w:semiHidden="1" w:unhideWhenUsed="1"/>
-    <w:lsdException w:name="footnote reference" w:semiHidden="1" w:unhideWhenUsed="1"/>
-    <w:lsdException w:name="annotation reference" w:semiHidden="1" w:unhideWhenUsed="1"/>
-    <w:lsdException w:name="line number" w:semiHidden="1" w:unhideWhenUsed="1"/>
-    <w:lsdException w:name="page number" w:semiHidden="1" w:unhideWhenUsed="1"/>
-    <w:lsdException w:name="endnote reference" w:semiHidden="1" w:unhideWhenUsed="1"/>
-    <w:lsdException w:name="endnote text" w:semiHidden="1" w:unhideWhenUsed="1"/>
-    <w:lsdException w:name="table of authorities" w:semiHidden="1" w:unhideWhenUsed="1"/>
-    <w:lsdException w:name="macro" w:semiHidden="1" w:unhideWhenUsed="1"/>
-    <w:lsdException w:name="toa heading" w:semiHidden="1" w:unhideWhenUsed="1"/>
-    <w:lsdException w:name="List" w:semiHidden="1" w:unhideWhenUsed="1"/>
-    <w:lsdException w:name="List Bullet" w:semiHidden="1" w:unhideWhenUsed="1"/>
-    <w:lsdException w:name="List Number" w:semiHidden="1" w:unhideWhenUsed="1"/>
-    <w:lsdException w:name="List 2" w:semiHidden="1" w:unhideWhenUsed="1"/>
-    <w:lsdException w:name="List 3" w:semiHidden="1" w:unhideWhenUsed="1"/>
-    <w:lsdException w:name="List 4" w:semiHidden="1" w:unhideWhenUsed="1"/>
-    <w:lsdException w:name="List 5" w:semiHidden="1" w:unhideWhenUsed="1"/>
-    <w:lsdException w:name="List Bullet 2" w:semiHidden="1" w:unhideWhenUsed="1"/>
-    <w:lsdException w:name="List Bullet 3" w:semiHidden="1" w:unhideWhenUsed="1"/>
-    <w:lsdException w:name="List Bullet 4" w:semiHidden="1" w:unhideWhenUsed="1"/>
-    <w:lsdException w:name="List Bullet 5" w:semiHidden="1" w:unhideWhenUsed="1"/>
-    <w:lsdException w:name="List Number 2" w:semiHidden="1" w:unhideWhenUsed="1"/>
-    <w:lsdException w:name="List Number 3" w:semiHidden="1" w:unhideWhenUsed="1"/>
-    <w:lsdException w:name="List Number 4" w:semiHidden="1" w:unhideWhenUsed="1"/>
-    <w:lsdException w:name="List Number 5" w:semiHidden="1" w:unhideWhenUsed="1"/>
-    <w:lsdException w:name="Title" w:uiPriority="10" w:qFormat="1"/>
-    <w:lsdException w:name="Closing" w:semiHidden="1" w:unhideWhenUsed="1"/>
-    <w:lsdException w:name="Signature" w:semiHidden="1" w:unhideWhenUsed="1"/>
-    <w:lsdException w:name="Default Paragraph Font" w:semiHidden="1" w:uiPriority="1" w:unhideWhenUsed="1"/>
-    <w:lsdException w:name="Body Text" w:semiHidden="1" w:unhideWhenUsed="1"/>
-    <w:lsdException w:name="Body Text Indent" w:semiHidden="1" w:unhideWhenUsed="1"/>
-    <w:lsdException w:name="List Continue" w:semiHidden="1" w:unhideWhenUsed="1"/>
-    <w:lsdException w:name="List Continue 2" w:semiHidden="1" w:unhideWhenUsed="1"/>
-    <w:lsdException w:name="List Continue 3" w:semiHidden="1" w:unhideWhenUsed="1"/>
-    <w:lsdException w:name="List Continue 4" w:semiHidden="1" w:unhideWhenUsed="1"/>
-    <w:lsdException w:name="List Continue 5" w:semiHidden="1" w:unhideWhenUsed="1"/>
-    <w:lsdException w:name="Message Header" w:semiHidden="1" w:unhideWhenUsed="1"/>
-    <w:lsdException w:name="Subtitle" w:uiPriority="11" w:qFormat="1"/>
-    <w:lsdException w:name="Salutation" w:semiHidden="1" w:unhideWhenUsed="1"/>
-    <w:lsdException w:name="Date" w:semiHidden="1" w:unhideWhenUsed="1"/>
-    <w:lsdException w:name="Body Text First Indent" w:semiHidden="1" w:unhideWhenUsed="1"/>
-    <w:lsdException w:name="Body Text First Indent 2" w:semiHidden="1" w:unhideWhenUsed="1"/>
-    <w:lsdException w:name="Note Heading" w:semiHidden="1" w:unhideWhenUsed="1"/>
-    <w:lsdException w:name="Body Text 2" w:semiHidden="1" w:unhideWhenUsed="1"/>
-    <w:lsdException w:name="Body Text 3" w:semiHidden="1" w:unhideWhenUsed="1"/>
-    <w:lsdException w:name="Body Text Indent 2" w:semiHidden="1" w:unhideWhenUsed="1"/>
-    <w:lsdException w:name="Body Text Indent 3" w:semiHidden="1" w:unhideWhenUsed="1"/>
-    <w:lsdException w:name="Block Text" w:semiHidden="1" w:unhideWhenUsed="1"/>
-    <w:lsdException w:name="Hyperlink" w:semiHidden="1" w:unhideWhenUsed="1"/>
-    <w:lsdException w:name="FollowedHyperlink" w:semiHidden="1" w:unhideWhenUsed="1"/>
-    <w:lsdException w:name="Strong" w:uiPriority="22" w:qFormat="1"/>
-    <w:lsdException w:name="Emphasis" w:uiPriority="20" w:qFormat="1"/>
-    <w:lsdException w:name="Document Map" w:semiHidden="1" w:unhideWhenUsed="1"/>
-    <w:lsdException w:name="Plain Text" w:semiHidden="1" w:unhideWhenUsed="1"/>
-    <w:lsdException w:name="E-mail Signature" w:semiHidden="1" w:unhideWhenUsed="1"/>
-    <w:lsdException w:name="HTML Top of Form" w:semiHidden="1" w:unhideWhenUsed="1"/>
-    <w:lsdException w:name="HTML Bottom of Form" w:semiHidden="1" w:unhideWhenUsed="1"/>
-    <w:lsdException w:name="Normal (Web)" w:semiHidden="1" w:unhideWhenUsed="1"/>
-    <w:lsdException w:name="HTML Acronym" w:semiHidden="1" w:unhideWhenUsed="1"/>
-    <w:lsdException w:name="HTML Address" w:semiHidden="1" w:unhideWhenUsed="1"/>
-    <w:lsdException w:name="HTML Cite" w:semiHidden="1" w:unhideWhenUsed="1"/>
-    <w:lsdException w:name="HTML Code" w:semiHidden="1" w:unhideWhenUsed="1"/>
-    <w:lsdException w:name="HTML Definition" w:semiHidden="1" w:unhideWhenUsed="1"/>
-    <w:lsdException w:name="HTML Keyboard" w:semiHidden="1" w:unhideWhenUsed="1"/>
-    <w:lsdException w:name="HTML Preformatted" w:semiHidden="1" w:unhideWhenUsed="1"/>
-    <w:lsdException w:name="HTML Sample" w:semiHidden="1" w:unhideWhenUsed="1"/>
-    <w:lsdException w:name="HTML Typewriter" w:semiHidden="1" w:unhideWhenUsed="1"/>
-    <w:lsdException w:name="HTML Variable" w:semiHidden="1" w:unhideWhenUsed="1"/>
-    <w:lsdException w:name="Normal Table" w:semiHidden="1" w:unhideWhenUsed="1"/>
-    <w:lsdException w:name="annotation subject" w:semiHidden="1" w:unhideWhenUsed="1"/>
-    <w:lsdException w:name="No List" w:semiHidden="1" w:unhideWhenUsed="1"/>
-    <w:lsdException w:name="Outline List 1" w:semiHidden="1" w:unhideWhenUsed="1"/>
-    <w:lsdException w:name="Outline List 2" w:semiHidden="1" w:unhideWhenUsed="1"/>
-    <w:lsdException w:name="Outline List 3" w:semiHidden="1" w:unhideWhenUsed="1"/>
-    <w:lsdException w:name="Table Simple 1" w:semiHidden="1" w:unhideWhenUsed="1"/>
-    <w:lsdException w:name="Table Simple 2" w:semiHidden="1" w:unhideWhenUsed="1"/>
-    <w:lsdException w:name="Table Simple 3" w:semiHidden="1" w:unhideWhenUsed="1"/>
-    <w:lsdException w:name="Table Classic 1" w:semiHidden="1" w:unhideWhenUsed="1"/>
-    <w:lsdException w:name="Table Classic 2" w:semiHidden="1" w:unhideWhenUsed="1"/>
-    <w:lsdException w:name="Table Classic 3" w:semiHidden="1" w:unhideWhenUsed="1"/>
-    <w:lsdException w:name="Table Classic 4" w:semiHidden="1" w:unhideWhenUsed="1"/>
-    <w:lsdException w:name="Table Colorful 1" w:semiHidden="1" w:unhideWhenUsed="1"/>
-    <w:lsdException w:name="Table Colorful 2" w:semiHidden="1" w:unhideWhenUsed="1"/>
-    <w:lsdException w:name="Table Colorful 3" w:semiHidden="1" w:unhideWhenUsed="1"/>
-    <w:lsdException w:name="Table Columns 1" w:semiHidden="1" w:unhideWhenUsed="1"/>
-    <w:lsdException w:name="Table Columns 2" w:semiHidden="1" w:unhideWhenUsed="1"/>
-    <w:lsdException w:name="Table Columns 3" w:semiHidden="1" w:unhideWhenUsed="1"/>
-    <w:lsdException w:name="Table Columns 4" w:semiHidden="1" w:unhideWhenUsed="1"/>
-    <w:lsdException w:name="Table Columns 5" w:semiHidden="1" w:unhideWhenUsed="1"/>
-    <w:lsdException w:name="Table Grid 1" w:semiHidden="1" w:unhideWhenUsed="1"/>
-    <w:lsdException w:name="Table Grid 2" w:semiHidden="1" w:unhideWhenUsed="1"/>
-    <w:lsdException w:name="Table Grid 3" w:semiHidden="1" w:unhideWhenUsed="1"/>
-    <w:lsdException w:name="Table Grid 4" w:semiHidden="1" w:unhideWhenUsed="1"/>
-    <w:lsdException w:name="Table Grid 5" w:semiHidden="1" w:unhideWhenUsed="1"/>
-    <w:lsdException w:name="Table Grid 6" w:semiHidden="1" w:unhideWhenUsed="1"/>
-    <w:lsdException w:name="Table Grid 7" w:semiHidden="1" w:unhideWhenUsed="1"/>
-    <w:lsdException w:name="Table Grid 8" w:semiHidden="1" w:unhideWhenUsed="1"/>
-    <w:lsdException w:name="Table List 1" w:semiHidden="1" w:unhideWhenUsed="1"/>
-    <w:lsdException w:name="Table List 2" w:semiHidden="1" w:unhideWhenUsed="1"/>
-    <w:lsdException w:name="Table List 3" w:semiHidden="1" w:unhideWhenUsed="1"/>
-    <w:lsdException w:name="Table List 4" w:semiHidden="1" w:unhideWhenUsed="1"/>
-    <w:lsdException w:name="Table List 5" w:semiHidden="1" w:unhideWhenUsed="1"/>
-    <w:lsdException w:name="Table List 6" w:semiHidden="1" w:unhideWhenUsed="1"/>
-    <w:lsdException w:name="Table List 7" w:semiHidden="1" w:unhideWhenUsed="1"/>
-    <w:lsdException w:name="Table List 8" w:semiHidden="1" w:unhideWhenUsed="1"/>
-    <w:lsdException w:name="Table 3D effects 1" w:semiHidden="1" w:unhideWhenUsed="1"/>
-    <w:lsdException w:name="Table 3D effects 2" w:semiHidden="1" w:unhideWhenUsed="1"/>
-    <w:lsdException w:name="Table 3D effects 3" w:semiHidden="1" w:unhideWhenUsed="1"/>
-    <w:lsdException w:name="Table Contemporary" w:semiHidden="1" w:unhideWhenUsed="1"/>
-    <w:lsdException w:name="Table Elegant" w:semiHidden="1" w:unhideWhenUsed="1"/>
-    <w:lsdException w:name="Table Professional" w:semiHidden="1" w:unhideWhenUsed="1"/>
-    <w:lsdException w:name="Table Subtle 1" w:semiHidden="1" w:unhideWhenUsed="1"/>
-    <w:lsdException w:name="Table Subtle 2" w:semiHidden="1" w:unhideWhenUsed="1"/>
-    <w:lsdException w:name="Table Web 1" w:semiHidden="1" w:unhideWhenUsed="1"/>
-    <w:lsdException w:name="Table Web 2" w:semiHidden="1" w:unhideWhenUsed="1"/>
-    <w:lsdException w:name="Table Web 3" w:semiHidden="1" w:unhideWhenUsed="1"/>
-    <w:lsdException w:name="Balloon Text" w:semiHidden="1" w:unhideWhenUsed="1"/>
-    <w:lsdException w:name="Table Grid" w:semiHidden="1" w:uiPriority="59" w:unhideWhenUsed="1"/>
-    <w:lsdException w:name="Table Theme" w:semiHidden="1" w:unhideWhenUsed="1"/>
-    <w:lsdException w:name="Placeholder Text" w:semiHidden="1"/>
-    <w:lsdException w:name="No Spacing" w:uiPriority="1" w:qFormat="1"/>
-    <w:lsdException w:name="Light Shading" w:uiPriority="60"/>
-    <w:lsdException w:name="Light List" w:uiPriority="61"/>
-    <w:lsdException w:name="Light Grid" w:uiPriority="62"/>
-    <w:lsdException w:name="Medium Shading 1" w:uiPriority="63"/>
-    <w:lsdException w:name="Medium Shading 2" w:uiPriority="64"/>
-    <w:lsdException w:name="Medium List 1" w:uiPriority="65"/>
-    <w:lsdException w:name="Medium List 2" w:uiPriority="66"/>
-    <w:lsdException w:name="Medium Grid 1" w:uiPriority="67"/>
-    <w:lsdException w:name="Medium Grid 2" w:uiPriority="68"/>
-    <w:lsdException w:name="Medium Grid 3" w:uiPriority="69"/>
-    <w:lsdException w:name="Dark List" w:uiPriority="70"/>
-    <w:lsdException w:name="Colorful Shading" w:uiPriority="71"/>
-    <w:lsdException w:name="Colorful List" w:uiPriority="72"/>
-    <w:lsdException w:name="Colorful Grid" w:uiPriority="73"/>
-    <w:lsdException w:name="Light Shading Accent 1" w:uiPriority="60"/>
-    <w:lsdException w:name="Light List Accent 1" w:uiPriority="61"/>
-    <w:lsdException w:name="Light Grid Accent 1" w:uiPriority="62"/>
-    <w:lsdException w:name="Medium Shading 1 Accent 1" w:uiPriority="63"/>
-    <w:lsdException w:name="Medium Shading 2 Accent 1" w:uiPriority="64"/>
-    <w:lsdException w:name="Medium List 1 Accent 1" w:uiPriority="65"/>
-    <w:lsdException w:name="Revision" w:semiHidden="1"/>
-    <w:lsdException w:name="List Paragraph" w:uiPriority="34" w:qFormat="1"/>
-    <w:lsdException w:name="Quote" w:uiPriority="29" w:qFormat="1"/>
-    <w:lsdException w:name="Intense Quote" w:uiPriority="30" w:qFormat="1"/>
-    <w:lsdException w:name="Medium List 2 Accent 1" w:uiPriority="66"/>
-    <w:lsdException w:name="Medium Grid 1 Accent 1" w:uiPriority="67"/>
-    <w:lsdException w:name="Medium Grid 2 Accent 1" w:uiPriority="68"/>
-    <w:lsdException w:name="Medium Grid 3 Accent 1" w:uiPriority="69"/>
-    <w:lsdException w:name="Dark List Accent 1" w:uiPriority="70"/>
-    <w:lsdException w:name="Colorful Shading Accent 1" w:uiPriority="71"/>
-    <w:lsdException w:name="Colorful List Accent 1" w:uiPriority="72"/>
-    <w:lsdException w:name="Colorful Grid Accent 1" w:uiPriority="73"/>
-    <w:lsdException w:name="Light Shading Accent 2" w:uiPriority="60"/>
-    <w:lsdException w:name="Light List Accent 2" w:uiPriority="61"/>
-    <w:lsdException w:name="Light Grid Accent 2" w:uiPriority="62"/>
-    <w:lsdException w:name="Medium Shading 1 Accent 2" w:uiPriority="63"/>
-    <w:lsdException w:name="Medium Shading 2 Accent 2" w:uiPriority="64"/>
-    <w:lsdException w:name="Medium List 1 Accent 2" w:uiPriority="65"/>
-    <w:lsdException w:name="Medium List 2 Accent 2" w:uiPriority="66"/>
-    <w:lsdException w:name="Medium Grid 1 Accent 2" w:uiPriority="67"/>
-    <w:lsdException w:name="Medium Grid 2 Accent 2" w:uiPriority="68"/>
-    <w:lsdException w:name="Medium Grid 3 Accent 2" w:uiPriority="69"/>
-    <w:lsdException w:name="Dark List Accent 2" w:uiPriority="70"/>
-    <w:lsdException w:name="Colorful Shading Accent 2" w:uiPriority="71"/>
-    <w:lsdException w:name="Colorful List Accent 2" w:uiPriority="72"/>
-    <w:lsdException w:name="Colorful Grid Accent 2" w:uiPriority="73"/>
-    <w:lsdException w:name="Light Shading Accent 3" w:uiPriority="60"/>
-    <w:lsdException w:name="Light List Accent 3" w:uiPriority="61"/>
-    <w:lsdException w:name="Light Grid Accent 3" w:uiPriority="62"/>
-    <w:lsdException w:name="Medium Shading 1 Accent 3" w:uiPriority="63"/>
-    <w:lsdException w:name="Medium Shading 2 Accent 3" w:uiPriority="64"/>
-    <w:lsdException w:name="Medium List 1 Accent 3" w:uiPriority="65"/>
-    <w:lsdException w:name="Medium List 2 Accent 3" w:uiPriority="66"/>
-    <w:lsdException w:name="Medium Grid 1 Accent 3" w:uiPriority="67"/>
-    <w:lsdException w:name="Medium Grid 2 Accent 3" w:uiPriority="68"/>
-    <w:lsdException w:name="Medium Grid 3 Accent 3" w:uiPriority="69"/>
-    <w:lsdException w:name="Dark List Accent 3" w:uiPriority="70"/>
-    <w:lsdException w:name="Colorful Shading Accent 3" w:uiPriority="71"/>
-    <w:lsdException w:name="Colorful List Accent 3" w:uiPriority="72"/>
-    <w:lsdException w:name="Colorful Grid Accent 3" w:uiPriority="73"/>
-    <w:lsdException w:name="Light Shading Accent 4" w:uiPriority="60"/>
-    <w:lsdException w:name="Light List Accent 4" w:uiPriority="61"/>
-    <w:lsdException w:name="Light Grid Accent 4" w:uiPriority="62"/>
-    <w:lsdException w:name="Medium Shading 1 Accent 4" w:uiPriority="63"/>
-    <w:lsdException w:name="Medium Shading 2 Accent 4" w:uiPriority="64"/>
-    <w:lsdException w:name="Medium List 1 Accent 4" w:uiPriority="65"/>
-    <w:lsdException w:name="Medium List 2 Accent 4" w:uiPriority="66"/>
-    <w:lsdException w:name="Medium Grid 1 Accent 4" w:uiPriority="67"/>
-    <w:lsdException w:name="Medium Grid 2 Accent 4" w:uiPriority="68"/>
-    <w:lsdException w:name="Medium Grid 3 Accent 4" w:uiPriority="69"/>
-    <w:lsdException w:name="Dark List Accent 4" w:uiPriority="70"/>
-    <w:lsdException w:name="Colorful Shading Accent 4" w:uiPriority="71"/>
-    <w:lsdException w:name="Colorful List Accent 4" w:uiPriority="72"/>
-    <w:lsdException w:name="Colorful Grid Accent 4" w:uiPriority="73"/>
-    <w:lsdException w:name="Light Shading Accent 5" w:uiPriority="60"/>
-    <w:lsdException w:name="Light List Accent 5" w:uiPriority="61"/>
-    <w:lsdException w:name="Light Grid Accent 5" w:uiPriority="62"/>
-    <w:lsdException w:name="Medium Shading 1 Accent 5" w:uiPriority="63"/>
-    <w:lsdException w:name="Medium Shading 2 Accent 5" w:uiPriority="64"/>
-    <w:lsdException w:name="Medium List 1 Accent 5" w:uiPriority="65"/>
-    <w:lsdException w:name="Medium List 2 Accent 5" w:uiPriority="66"/>
-    <w:lsdException w:name="Medium Grid 1 Accent 5" w:uiPriority="67"/>
-    <w:lsdException w:name="Medium Grid 2 Accent 5" w:uiPriority="68"/>
-    <w:lsdException w:name="Medium Grid 3 Accent 5" w:uiPriority="69"/>
-    <w:lsdException w:name="Dark List Accent 5" w:uiPriority="70"/>
-    <w:lsdException w:name="Colorful Shading Accent 5" w:uiPriority="71"/>
-    <w:lsdException w:name="Colorful List Accent 5" w:uiPriority="72"/>
-    <w:lsdException w:name="Colorful Grid Accent 5" w:uiPriority="73"/>
-    <w:lsdException w:name="Light Shading Accent 6" w:uiPriority="60"/>
-    <w:lsdException w:name="Light List Accent 6" w:uiPriority="61"/>
-    <w:lsdException w:name="Light Grid Accent 6" w:uiPriority="62"/>
-    <w:lsdException w:name="Medium Shading 1 Accent 6" w:uiPriority="63"/>
-    <w:lsdException w:name="Medium Shading 2 Accent 6" w:uiPriority="64"/>
-    <w:lsdException w:name="Medium List 1 Accent 6" w:uiPriority="65"/>
-    <w:lsdException w:name="Medium List 2 Accent 6" w:uiPriority="66"/>
-    <w:lsdException w:name="Medium Grid 1 Accent 6" w:uiPriority="67"/>
-    <w:lsdException w:name="Medium Grid 2 Accent 6" w:uiPriority="68"/>
-    <w:lsdException w:name="Medium Grid 3 Accent 6" w:uiPriority="69"/>
-    <w:lsdException w:name="Dark List Accent 6" w:uiPriority="70"/>
-    <w:lsdException w:name="Colorful Shading Accent 6" w:uiPriority="71"/>
-    <w:lsdException w:name="Colorful List Accent 6" w:uiPriority="72"/>
-    <w:lsdException w:name="Colorful Grid Accent 6" w:uiPriority="73"/>
-    <w:lsdException w:name="Subtle Emphasis" w:uiPriority="19" w:qFormat="1"/>
-    <w:lsdException w:name="Intense Emphasis" w:uiPriority="21" w:qFormat="1"/>
-    <w:lsdException w:name="Subtle Reference" w:uiPriority="31" w:qFormat="1"/>
-    <w:lsdException w:name="Intense Reference" w:uiPriority="32" w:qFormat="1"/>
-    <w:lsdException w:name="Book Title" w:uiPriority="33" w:qFormat="1"/>
-    <w:lsdException w:name="Bibliography" w:semiHidden="1" w:uiPriority="37" w:unhideWhenUsed="1"/>
-    <w:lsdException w:name="TOC Heading" w:semiHidden="1" w:uiPriority="39" w:unhideWhenUsed="1" w:qFormat="1"/>
-    <w:lsdException w:name="Plain Table 1" w:uiPriority="41"/>
-    <w:lsdException w:name="Plain Table 2" w:uiPriority="42"/>
-    <w:lsdException w:name="Plain Table 3" w:uiPriority="43"/>
-    <w:lsdException w:name="Plain Table 4" w:uiPriority="44"/>
-    <w:lsdException w:name="Plain Table 5" w:uiPriority="45"/>
-    <w:lsdException w:name="Grid Table Light" w:uiPriority="40"/>
-    <w:lsdException w:name="Grid Table 1 Light" w:uiPriority="46"/>
-    <w:lsdException w:name="Grid Table 2" w:uiPriority="47"/>
-    <w:lsdException w:name="Grid Table 3" w:uiPriority="48"/>
-    <w:lsdException w:name="Grid Table 4" w:uiPriority="49"/>
-    <w:lsdException w:name="Grid Table 5 Dark" w:uiPriority="50"/>
-    <w:lsdException w:name="Grid Table 6 Colorful" w:uiPriority="51"/>
-    <w:lsdException w:name="Grid Table 7 Colorful" w:uiPriority="52"/>
-    <w:lsdException w:name="Grid Table 1 Light Accent 1" w:uiPriority="46"/>
-    <w:lsdException w:name="Grid Table 2 Accent 1" w:uiPriority="47"/>
-    <w:lsdException w:name="Grid Table 3 Accent 1" w:uiPriority="48"/>
-    <w:lsdException w:name="Grid Table 4 Accent 1" w:uiPriority="49"/>
-    <w:lsdException w:name="Grid Table 5 Dark Accent 1" w:uiPriority="50"/>
-    <w:lsdException w:name="Grid Table 6 Colorful Accent 1" w:uiPriority="51"/>
-    <w:lsdException w:name="Grid Table 7 Colorful Accent 1" w:uiPriority="52"/>
-    <w:lsdException w:name="Grid Table 1 Light Accent 2" w:uiPriority="46"/>
-    <w:lsdException w:name="Grid Table 2 Accent 2" w:uiPriority="47"/>
-    <w:lsdException w:name="Grid Table 3 Accent 2" w:uiPriority="48"/>
-    <w:lsdException w:name="Grid Table 4 Accent 2" w:uiPriority="49"/>
-    <w:lsdException w:name="Grid Table 5 Dark Accent 2" w:uiPriority="50"/>
-    <w:lsdException w:name="Grid Table 6 Colorful Accent 2" w:uiPriority="51"/>
-    <w:lsdException w:name="Grid Table 7 Colorful Accent 2" w:uiPriority="52"/>
-    <w:lsdException w:name="Grid Table 1 Light Accent 3" w:uiPriority="46"/>
-    <w:lsdException w:name="Grid Table 2 Accent 3" w:uiPriority="47"/>
-    <w:lsdException w:name="Grid Table 3 Accent 3" w:uiPriority="48"/>
-    <w:lsdException w:name="Grid Table 4 Accent 3" w:uiPriority="49"/>
-    <w:lsdException w:name="Grid Table 5 Dark Accent 3" w:uiPriority="50"/>
-    <w:lsdException w:name="Grid Table 6 Colorful Accent 3" w:uiPriority="51"/>
-    <w:lsdException w:name="Grid Table 7 Colorful Accent 3" w:uiPriority="52"/>
-    <w:lsdException w:name="Grid Table 1 Light Accent 4" w:uiPriority="46"/>
-    <w:lsdException w:name="Grid Table 2 Accent 4" w:uiPriority="47"/>
-    <w:lsdException w:name="Grid Table 3 Accent 4" w:uiPriority="48"/>
-    <w:lsdException w:name="Grid Table 4 Accent 4" w:uiPriority="49"/>
-    <w:lsdException w:name="Grid Table 5 Dark Accent 4" w:uiPriority="50"/>
-    <w:lsdException w:name="Grid Table 6 Colorful Accent 4" w:uiPriority="51"/>
-    <w:lsdException w:name="Grid Table 7 Colorful Accent 4" w:uiPriority="52"/>
-    <w:lsdException w:name="Grid Table 1 Light Accent 5" w:uiPriority="46"/>
-    <w:lsdException w:name="Grid Table 2 Accent 5" w:uiPriority="47"/>
-    <w:lsdException w:name="Grid Table 3 Accent 5" w:uiPriority="48"/>
-    <w:lsdException w:name="Grid Table 4 Accent 5" w:uiPriority="49"/>
-    <w:lsdException w:name="Grid Table 5 Dark Accent 5" w:uiPriority="50"/>
-    <w:lsdException w:name="Grid Table 6 Colorful Accent 5" w:uiPriority="51"/>
-    <w:lsdException w:name="Grid Table 7 Colorful Accent 5" w:uiPriority="52"/>
-    <w:lsdException w:name="Grid Table 1 Light Accent 6" w:uiPriority="46"/>
-    <w:lsdException w:name="Grid Table 2 Accent 6" w:uiPriority="47"/>
-    <w:lsdException w:name="Grid Table 3 Accent 6" w:uiPriority="48"/>
-    <w:lsdException w:name="Grid Table 4 Accent 6" w:uiPriority="49"/>
-    <w:lsdException w:name="Grid Table 5 Dark Accent 6" w:uiPriority="50"/>
-    <w:lsdException w:name="Grid Table 6 Colorful Accent 6" w:uiPriority="51"/>
-    <w:lsdException w:name="Grid Table 7 Colorful Accent 6" w:uiPriority="52"/>
-    <w:lsdException w:name="List Table 1 Light" w:uiPriority="46"/>
-    <w:lsdException w:name="List Table 2" w:uiPriority="47"/>
-    <w:lsdException w:name="List Table 3" w:uiPriority="48"/>
-    <w:lsdException w:name="List Table 4" w:uiPriority="49"/>
-    <w:lsdException w:name="List Table 5 Dark" w:uiPriority="50"/>
-    <w:lsdException w:name="List Table 6 Colorful" w:uiPriority="51"/>
-    <w:lsdException w:name="List Table 7 Colorful" w:uiPriority="52"/>
-    <w:lsdException w:name="List Table 1 Light Accent 1" w:uiPriority="46"/>
-    <w:lsdException w:name="List Table 2 Accent 1" w:uiPriority="47"/>
-    <w:lsdException w:name="List Table 3 Accent 1" w:uiPriority="48"/>
-    <w:lsdException w:name="List Table 4 Accent 1" w:uiPriority="49"/>
-    <w:lsdException w:name="List Table 5 Dark Accent 1" w:uiPriority="50"/>
-    <w:lsdException w:name="List Table 6 Colorful Accent 1" w:uiPriority="51"/>
-    <w:lsdException w:name="List Table 7 Colorful Accent 1" w:uiPriority="52"/>
-    <w:lsdException w:name="List Table 1 Light Accent 2" w:uiPriority="46"/>
-    <w:lsdException w:name="List Table 2 Accent 2" w:uiPriority="47"/>
-    <w:lsdException w:name="List Table 3 Accent 2" w:uiPriority="48"/>
-    <w:lsdException w:name="List Table 4 Accent 2" w:uiPriority="49"/>
-    <w:lsdException w:name="List Table 5 Dark Accent 2" w:uiPriority="50"/>
-    <w:lsdException w:name="List Table 6 Colorful Accent 2" w:uiPriority="51"/>
-    <w:lsdException w:name="List Table 7 Colorful Accent 2" w:uiPriority="52"/>
-    <w:lsdException w:name="List Table 1 Light Accent 3" w:uiPriority="46"/>
-    <w:lsdException w:name="List Table 2 Accent 3" w:uiPriority="47"/>
-    <w:lsdException w:name="List Table 3 Accent 3" w:uiPriority="48"/>
-    <w:lsdException w:name="List Table 4 Accent 3" w:uiPriority="49"/>
-    <w:lsdException w:name="List Table 5 Dark Accent 3" w:uiPriority="50"/>
-    <w:lsdException w:name="List Table 6 Colorful Accent 3" w:uiPriority="51"/>
-    <w:lsdException w:name="List Table 7 Colorful Accent 3" w:uiPriority="52"/>
-    <w:lsdException w:name="List Table 1 Light Accent 4" w:uiPriority="46"/>
-    <w:lsdException w:name="List Table 2 Accent 4" w:uiPriority="47"/>
-    <w:lsdException w:name="List Table 3 Accent 4" w:uiPriority="48"/>
-    <w:lsdException w:name="List Table 4 Accent 4" w:uiPriority="49"/>
-    <w:lsdException w:name="List Table 5 Dark Accent 4" w:uiPriority="50"/>
-    <w:lsdException w:name="List Table 6 Colorful Accent 4" w:uiPriority="51"/>
-    <w:lsdException w:name="List Table 7 Colorful Accent 4" w:uiPriority="52"/>
-    <w:lsdException w:name="List Table 1 Light Accent 5" w:uiPriority="46"/>
-    <w:lsdException w:name="List Table 2 Accent 5" w:uiPriority="47"/>
-    <w:lsdException w:name="List Table 3 Accent 5" w:uiPriority="48"/>
-    <w:lsdException w:name="List Table 4 Accent 5" w:uiPriority="49"/>
-    <w:lsdException w:name="List Table 5 Dark Accent 5" w:uiPriority="50"/>
-    <w:lsdException w:name="List Table 6 Colorful Accent 5" w:uiPriority="51"/>
-    <w:lsdException w:name="List Table 7 Colorful Accent 5" w:uiPriority="52"/>
-    <w:lsdException w:name="List Table 1 Light Accent 6" w:uiPriority="46"/>
-    <w:lsdException w:name="List Table 2 Accent 6" w:uiPriority="47"/>
-    <w:lsdException w:name="List Table 3 Accent 6" w:uiPriority="48"/>
-    <w:lsdException w:name="List Table 4 Accent 6" w:uiPriority="49"/>
-    <w:lsdException w:name="List Table 5 Dark Accent 6" w:uiPriority="50"/>
-    <w:lsdException w:name="List Table 6 Colorful Accent 6" w:uiPriority="51"/>
-    <w:lsdException w:name="List Table 7 Colorful Accent 6" w:uiPriority="52"/>
-    <w:lsdException w:name="Mention" w:semiHidden="1" w:unhideWhenUsed="1"/>
-    <w:lsdException w:name="Smart Hyperlink" w:semiHidden="1" w:unhideWhenUsed="1"/>
-    <w:lsdException w:name="Hashtag" w:semiHidden="1" w:unhideWhenUsed="1"/>
-    <w:lsdException w:name="Unresolved Mention" w:semiHidden="1" w:unhideWhenUsed="1"/>
+  <w:latentStyles w:defLockedState="0" w:defUIPriority="99" w:defSemiHidden="1" w:defUnhideWhenUsed="1" w:defQFormat="0" w:count="267">
+    <w:lsdException w:name="Normal" w:semiHidden="0" w:uiPriority="0" w:unhideWhenUsed="0" w:qFormat="1"/>
+    <w:lsdException w:name="heading 1" w:semiHidden="0" w:uiPriority="9" w:unhideWhenUsed="0" w:qFormat="1"/>
+    <w:lsdException w:name="heading 2" w:uiPriority="9" w:qFormat="1"/>
+    <w:lsdException w:name="heading 3" w:uiPriority="9" w:qFormat="1"/>
+    <w:lsdException w:name="heading 4" w:uiPriority="9" w:qFormat="1"/>
+    <w:lsdException w:name="heading 5" w:uiPriority="9" w:qFormat="1"/>
+    <w:lsdException w:name="heading 6" w:uiPriority="9" w:qFormat="1"/>
+    <w:lsdException w:name="heading 7" w:uiPriority="9" w:qFormat="1"/>
+    <w:lsdException w:name="heading 8" w:uiPriority="9" w:qFormat="1"/>
+    <w:lsdException w:name="heading 9" w:uiPriority="9" w:qFormat="1"/>
+    <w:lsdException w:name="toc 1" w:uiPriority="39"/>
+    <w:lsdException w:name="toc 2" w:uiPriority="39"/>
+    <w:lsdException w:name="toc 3" w:uiPriority="39"/>
+    <w:lsdException w:name="toc 4" w:uiPriority="39"/>
+    <w:lsdException w:name="toc 5" w:uiPriority="39"/>
+    <w:lsdException w:name="toc 6" w:uiPriority="39"/>
+    <w:lsdException w:name="toc 7" w:uiPriority="39"/>
+    <w:lsdException w:name="toc 8" w:uiPriority="39"/>
+    <w:lsdException w:name="toc 9" w:uiPriority="39"/>
+    <w:lsdException w:name="caption" w:uiPriority="35" w:qFormat="1"/>
+    <w:lsdException w:name="Title" w:semiHidden="0" w:uiPriority="10" w:unhideWhenUsed="0" w:qFormat="1"/>
+    <w:lsdException w:name="Default Paragraph Font" w:uiPriority="1"/>
+    <w:lsdException w:name="Subtitle" w:semiHidden="0" w:uiPriority="11" w:unhideWhenUsed="0" w:qFormat="1"/>
+    <w:lsdException w:name="Strong" w:semiHidden="0" w:uiPriority="22" w:unhideWhenUsed="0" w:qFormat="1"/>
+    <w:lsdException w:name="Emphasis" w:semiHidden="0" w:uiPriority="20" w:unhideWhenUsed="0" w:qFormat="1"/>
+    <w:lsdException w:name="Table Grid" w:uiPriority="59"/>
+    <w:lsdException w:name="Placeholder Text" w:unhideWhenUsed="0"/>
+    <w:lsdException w:name="No Spacing" w:semiHidden="0" w:uiPriority="1" w:unhideWhenUsed="0" w:qFormat="1"/>
+    <w:lsdException w:name="Light Shading" w:semiHidden="0" w:uiPriority="60" w:unhideWhenUsed="0"/>
+    <w:lsdException w:name="Light List" w:semiHidden="0" w:uiPriority="61" w:unhideWhenUsed="0"/>
+    <w:lsdException w:name="Light Grid" w:semiHidden="0" w:uiPriority="62" w:unhideWhenUsed="0"/>
+    <w:lsdException w:name="Medium Shading 1" w:semiHidden="0" w:uiPriority="63" w:unhideWhenUsed="0"/>
+    <w:lsdException w:name="Medium Shading 2" w:semiHidden="0" w:uiPriority="64" w:unhideWhenUsed="0"/>
+    <w:lsdException w:name="Medium List 1" w:semiHidden="0" w:uiPriority="65" w:unhideWhenUsed="0"/>
+    <w:lsdException w:name="Medium List 2" w:semiHidden="0" w:uiPriority="66" w:unhideWhenUsed="0"/>
+    <w:lsdException w:name="Medium Grid 1" w:semiHidden="0" w:uiPriority="67" w:unhideWhenUsed="0"/>
+    <w:lsdException w:name="Medium Grid 2" w:semiHidden="0" w:uiPriority="68" w:unhideWhenUsed="0"/>
+    <w:lsdException w:name="Medium Grid 3" w:semiHidden="0" w:uiPriority="69" w:unhideWhenUsed="0"/>
+    <w:lsdException w:name="Dark List" w:semiHidden="0" w:uiPriority="70" w:unhideWhenUsed="0"/>
+    <w:lsdException w:name="Colorful Shading" w:semiHidden="0" w:uiPriority="71" w:unhideWhenUsed="0"/>
+    <w:lsdException w:name="Colorful List" w:semiHidden="0" w:uiPriority="72" w:unhideWhenUsed="0"/>
+    <w:lsdException w:name="Colorful Grid" w:semiHidden="0" w:uiPriority="73" w:unhideWhenUsed="0"/>
+    <w:lsdException w:name="Light Shading Accent 1" w:semiHidden="0" w:uiPriority="60" w:unhideWhenUsed="0"/>
+    <w:lsdException w:name="Light List Accent 1" w:semiHidden="0" w:uiPriority="61" w:unhideWhenUsed="0"/>
+    <w:lsdException w:name="Light Grid Accent 1" w:semiHidden="0" w:uiPriority="62" w:unhideWhenUsed="0"/>
+    <w:lsdException w:name="Medium Shading 1 Accent 1" w:semiHidden="0" w:uiPriority="63" w:unhideWhenUsed="0"/>
+    <w:lsdException w:name="Medium Shading 2 Accent 1" w:semiHidden="0" w:uiPriority="64" w:unhideWhenUsed="0"/>
+    <w:lsdException w:name="Medium List 1 Accent 1" w:semiHidden="0" w:uiPriority="65" w:unhideWhenUsed="0"/>
+    <w:lsdException w:name="Revision" w:unhideWhenUsed="0"/>
+    <w:lsdException w:name="List Paragraph" w:semiHidden="0" w:uiPriority="34" w:unhideWhenUsed="0" w:qFormat="1"/>
+    <w:lsdException w:name="Quote" w:semiHidden="0" w:uiPriority="29" w:unhideWhenUsed="0" w:qFormat="1"/>
+    <w:lsdException w:name="Intense Quote" w:semiHidden="0" w:uiPriority="30" w:unhideWhenUsed="0" w:qFormat="1"/>
+    <w:lsdException w:name="Medium List 2 Accent 1" w:semiHidden="0" w:uiPriority="66" w:unhideWhenUsed="0"/>
+    <w:lsdException w:name="Medium Grid 1 Accent 1" w:semiHidden="0" w:uiPriority="67" w:unhideWhenUsed="0"/>
+    <w:lsdException w:name="Medium Grid 2 Accent 1" w:semiHidden="0" w:uiPriority="68" w:unhideWhenUsed="0"/>
+    <w:lsdException w:name="Medium Grid 3 Accent 1" w:semiHidden="0" w:uiPriority="69" w:unhideWhenUsed="0"/>
+    <w:lsdException w:name="Dark List Accent 1" w:semiHidden="0" w:uiPriority="70" w:unhideWhenUsed="0"/>
+    <w:lsdException w:name="Colorful Shading Accent 1" w:semiHidden="0" w:uiPriority="71" w:unhideWhenUsed="0"/>
+    <w:lsdException w:name="Colorful List Accent 1" w:semiHidden="0" w:uiPriority="72" w:unhideWhenUsed="0"/>
+    <w:lsdException w:name="Colorful Grid Accent 1" w:semiHidden="0" w:uiPriority="73" w:unhideWhenUsed="0"/>
+    <w:lsdException w:name="Light Shading Accent 2" w:semiHidden="0" w:uiPriority="60" w:unhideWhenUsed="0"/>
+    <w:lsdException w:name="Light List Accent 2" w:semiHidden="0" w:uiPriority="61" w:unhideWhenUsed="0"/>
+    <w:lsdException w:name="Light Grid Accent 2" w:semiHidden="0" w:uiPriority="62" w:unhideWhenUsed="0"/>
+    <w:lsdException w:name="Medium Shading 1 Accent 2" w:semiHidden="0" w:uiPriority="63" w:unhideWhenUsed="0"/>
+    <w:lsdException w:name="Medium Shading 2 Accent 2" w:semiHidden="0" w:uiPriority="64" w:unhideWhenUsed="0"/>
+    <w:lsdException w:name="Medium List 1 Accent 2" w:semiHidden="0" w:uiPriority="65" w:unhideWhenUsed="0"/>
+    <w:lsdException w:name="Medium List 2 Accent 2" w:semiHidden="0" w:uiPriority="66" w:unhideWhenUsed="0"/>
+    <w:lsdException w:name="Medium Grid 1 Accent 2" w:semiHidden="0" w:uiPriority="67" w:unhideWhenUsed="0"/>
+    <w:lsdException w:name="Medium Grid 2 Accent 2" w:semiHidden="0" w:uiPriority="68" w:unhideWhenUsed="0"/>
+    <w:lsdException w:name="Medium Grid 3 Accent 2" w:semiHidden="0" w:uiPriority="69" w:unhideWhenUsed="0"/>
+    <w:lsdException w:name="Dark List Accent 2" w:semiHidden="0" w:uiPriority="70" w:unhideWhenUsed="0"/>
+    <w:lsdException w:name="Colorful Shading Accent 2" w:semiHidden="0" w:uiPriority="71" w:unhideWhenUsed="0"/>
+    <w:lsdException w:name="Colorful List Accent 2" w:semiHidden="0" w:uiPriority="72" w:unhideWhenUsed="0"/>
+    <w:lsdException w:name="Colorful Grid Accent 2" w:semiHidden="0" w:uiPriority="73" w:unhideWhenUsed="0"/>
+    <w:lsdException w:name="Light Shading Accent 3" w:semiHidden="0" w:uiPriority="60" w:unhideWhenUsed="0"/>
+    <w:lsdException w:name="Light List Accent 3" w:semiHidden="0" w:uiPriority="61" w:unhideWhenUsed="0"/>
+    <w:lsdException w:name="Light Grid Accent 3" w:semiHidden="0" w:uiPriority="62" w:unhideWhenUsed="0"/>
+    <w:lsdException w:name="Medium Shading 1 Accent 3" w:semiHidden="0" w:uiPriority="63" w:unhideWhenUsed="0"/>
+    <w:lsdException w:name="Medium Shading 2 Accent 3" w:semiHidden="0" w:uiPriority="64" w:unhideWhenUsed="0"/>
+    <w:lsdException w:name="Medium List 1 Accent 3" w:semiHidden="0" w:uiPriority="65" w:unhideWhenUsed="0"/>
+    <w:lsdException w:name="Medium List 2 Accent 3" w:semiHidden="0" w:uiPriority="66" w:unhideWhenUsed="0"/>
+    <w:lsdException w:name="Medium Grid 1 Accent 3" w:semiHidden="0" w:uiPriority="67" w:unhideWhenUsed="0"/>
+    <w:lsdException w:name="Medium Grid 2 Accent 3" w:semiHidden="0" w:uiPriority="68" w:unhideWhenUsed="0"/>
+    <w:lsdException w:name="Medium Grid 3 Accent 3" w:semiHidden="0" w:uiPriority="69" w:unhideWhenUsed="0"/>
+    <w:lsdException w:name="Dark List Accent 3" w:semiHidden="0" w:uiPriority="70" w:unhideWhenUsed="0"/>
+    <w:lsdException w:name="Colorful Shading Accent 3" w:semiHidden="0" w:uiPriority="71" w:unhideWhenUsed="0"/>
+    <w:lsdException w:name="Colorful List Accent 3" w:semiHidden="0" w:uiPriority="72" w:unhideWhenUsed="0"/>
+    <w:lsdException w:name="Colorful Grid Accent 3" w:semiHidden="0" w:uiPriority="73" w:unhideWhenUsed="0"/>
+    <w:lsdException w:name="Light Shading Accent 4" w:semiHidden="0" w:uiPriority="60" w:unhideWhenUsed="0"/>
+    <w:lsdException w:name="Light List Accent 4" w:semiHidden="0" w:uiPriority="61" w:unhideWhenUsed="0"/>
+    <w:lsdException w:name="Light Grid Accent 4" w:semiHidden="0" w:uiPriority="62" w:unhideWhenUsed="0"/>
+    <w:lsdException w:name="Medium Shading 1 Accent 4" w:semiHidden="0" w:uiPriority="63" w:unhideWhenUsed="0"/>
+    <w:lsdException w:name="Medium Shading 2 Accent 4" w:semiHidden="0" w:uiPriority="64" w:unhideWhenUsed="0"/>
+    <w:lsdException w:name="Medium List 1 Accent 4" w:semiHidden="0" w:uiPriority="65" w:unhideWhenUsed="0"/>
+    <w:lsdException w:name="Medium List 2 Accent 4" w:semiHidden="0" w:uiPriority="66" w:unhideWhenUsed="0"/>
+    <w:lsdException w:name="Medium Grid 1 Accent 4" w:semiHidden="0" w:uiPriority="67" w:unhideWhenUsed="0"/>
+    <w:lsdException w:name="Medium Grid 2 Accent 4" w:semiHidden="0" w:uiPriority="68" w:unhideWhenUsed="0"/>
+    <w:lsdException w:name="Medium Grid 3 Accent 4" w:semiHidden="0" w:uiPriority="69" w:unhideWhenUsed="0"/>
+    <w:lsdException w:name="Dark List Accent 4" w:semiHidden="0" w:uiPriority="70" w:unhideWhenUsed="0"/>
+    <w:lsdException w:name="Colorful Shading Accent 4" w:semiHidden="0" w:uiPriority="71" w:unhideWhenUsed="0"/>
+    <w:lsdException w:name="Colorful List Accent 4" w:semiHidden="0" w:uiPriority="72" w:unhideWhenUsed="0"/>
+    <w:lsdException w:name="Colorful Grid Accent 4" w:semiHidden="0" w:uiPriority="73" w:unhideWhenUsed="0"/>
+    <w:lsdException w:name="Light Shading Accent 5" w:semiHidden="0" w:uiPriority="60" w:unhideWhenUsed="0"/>
+    <w:lsdException w:name="Light List Accent 5" w:semiHidden="0" w:uiPriority="61" w:unhideWhenUsed="0"/>
+    <w:lsdException w:name="Light Grid Accent 5" w:semiHidden="0" w:uiPriority="62" w:unhideWhenUsed="0"/>
+    <w:lsdException w:name="Medium Shading 1 Accent 5" w:semiHidden="0" w:uiPriority="63" w:unhideWhenUsed="0"/>
+    <w:lsdException w:name="Medium Shading 2 Accent 5" w:semiHidden="0" w:uiPriority="64" w:unhideWhenUsed="0"/>
+    <w:lsdException w:name="Medium List 1 Accent 5" w:semiHidden="0" w:uiPriority="65" w:unhideWhenUsed="0"/>
+    <w:lsdException w:name="Medium List 2 Accent 5" w:semiHidden="0" w:uiPriority="66" w:unhideWhenUsed="0"/>
+    <w:lsdException w:name="Medium Grid 1 Accent 5" w:semiHidden="0" w:uiPriority="67" w:unhideWhenUsed="0"/>
+    <w:lsdException w:name="Medium Grid 2 Accent 5" w:semiHidden="0" w:uiPriority="68" w:unhideWhenUsed="0"/>
+    <w:lsdException w:name="Medium Grid 3 Accent 5" w:semiHidden="0" w:uiPriority="69" w:unhideWhenUsed="0"/>
+    <w:lsdException w:name="Dark List Accent 5" w:semiHidden="0" w:uiPriority="70" w:unhideWhenUsed="0"/>
+    <w:lsdException w:name="Colorful Shading Accent 5" w:semiHidden="0" w:uiPriority="71" w:unhideWhenUsed="0"/>
+    <w:lsdException w:name="Colorful List Accent 5" w:semiHidden="0" w:uiPriority="72" w:unhideWhenUsed="0"/>
+    <w:lsdException w:name="Colorful Grid Accent 5" w:semiHidden="0" w:uiPriority="73" w:unhideWhenUsed="0"/>
+    <w:lsdException w:name="Light Shading Accent 6" w:semiHidden="0" w:uiPriority="60" w:unhideWhenUsed="0"/>
+    <w:lsdException w:name="Light List Accent 6" w:semiHidden="0" w:uiPriority="61" w:unhideWhenUsed="0"/>
+    <w:lsdException w:name="Light Grid Accent 6" w:semiHidden="0" w:uiPriority="62" w:unhideWhenUsed="0"/>
+    <w:lsdException w:name="Medium Shading 1 Accent 6" w:semiHidden="0" w:uiPriority="63" w:unhideWhenUsed="0"/>
+    <w:lsdException w:name="Medium Shading 2 Accent 6" w:semiHidden="0" w:uiPriority="64" w:unhideWhenUsed="0"/>
+    <w:lsdException w:name="Medium List 1 Accent 6" w:semiHidden="0" w:uiPriority="65" w:unhideWhenUsed="0"/>
+    <w:lsdException w:name="Medium List 2 Accent 6" w:semiHidden="0" w:uiPriority="66" w:unhideWhenUsed="0"/>
+    <w:lsdException w:name="Medium Grid 1 Accent 6" w:semiHidden="0" w:uiPriority="67" w:unhideWhenUsed="0"/>
+    <w:lsdException w:name="Medium Grid 2 Accent 6" w:semiHidden="0" w:uiPriority="68" w:unhideWhenUsed="0"/>
+    <w:lsdException w:name="Medium Grid 3 Accent 6" w:semiHidden="0" w:uiPriority="69" w:unhideWhenUsed="0"/>
+    <w:lsdException w:name="Dark List Accent 6" w:semiHidden="0" w:uiPriority="70" w:unhideWhenUsed="0"/>
+    <w:lsdException w:name="Colorful Shading Accent 6" w:semiHidden="0" w:uiPriority="71" w:unhideWhenUsed="0"/>
+    <w:lsdException w:name="Colorful List Accent 6" w:semiHidden="0" w:uiPriority="72" w:unhideWhenUsed="0"/>
+    <w:lsdException w:name="Colorful Grid Accent 6" w:semiHidden="0" w:uiPriority="73" w:unhideWhenUsed="0"/>
+    <w:lsdException w:name="Subtle Emphasis" w:semiHidden="0" w:uiPriority="19" w:unhideWhenUsed="0" w:qFormat="1"/>
+    <w:lsdException w:name="Intense Emphasis" w:semiHidden="0" w:uiPriority="21" w:unhideWhenUsed="0" w:qFormat="1"/>
+    <w:lsdException w:name="Subtle Reference" w:semiHidden="0" w:uiPriority="31" w:unhideWhenUsed="0" w:qFormat="1"/>
+    <w:lsdException w:name="Intense Reference" w:semiHidden="0" w:uiPriority="32" w:unhideWhenUsed="0" w:qFormat="1"/>
+    <w:lsdException w:name="Book Title" w:semiHidden="0" w:uiPriority="33" w:unhideWhenUsed="0" w:qFormat="1"/>
+    <w:lsdException w:name="Bibliography" w:uiPriority="37"/>
+    <w:lsdException w:name="TOC Heading" w:uiPriority="39" w:qFormat="1"/>
   </w:latentStyles>
   <w:style w:type="paragraph" w:default="1" w:styleId="Normal">
     <w:name w:val="Normal"/>
@@ -7778,6 +7586,7 @@
     <w:uiPriority w:val="99"/>
     <w:semiHidden/>
     <w:unhideWhenUsed/>
+    <w:qFormat/>
     <w:tblPr>
       <w:tblInd w:w="0" w:type="dxa"/>
       <w:tblCellMar>
@@ -7892,6 +7701,7 @@
       <w:spacing w:after="0" w:line="240" w:lineRule="auto"/>
     </w:pPr>
     <w:tblPr>
+      <w:tblInd w:w="0" w:type="dxa"/>
       <w:tblBorders>
         <w:top w:val="single" w:sz="4" w:space="0" w:color="auto"/>
         <w:left w:val="single" w:sz="4" w:space="0" w:color="auto"/>
@@ -7900,9 +7710,15 @@
         <w:insideH w:val="single" w:sz="4" w:space="0" w:color="auto"/>
         <w:insideV w:val="single" w:sz="4" w:space="0" w:color="auto"/>
       </w:tblBorders>
+      <w:tblCellMar>
+        <w:top w:w="0" w:type="dxa"/>
+        <w:left w:w="108" w:type="dxa"/>
+        <w:bottom w:w="0" w:type="dxa"/>
+        <w:right w:w="108" w:type="dxa"/>
+      </w:tblCellMar>
     </w:tblPr>
   </w:style>
-  <w:style w:type="table" w:styleId="TabeladeGrade3-nfase3">
+  <w:style w:type="table" w:customStyle="1" w:styleId="GridTable3Accent3">
     <w:name w:val="Grid Table 3 Accent 3"/>
     <w:basedOn w:val="Tabelanormal"/>
     <w:uiPriority w:val="48"/>
@@ -7913,6 +7729,7 @@
     <w:tblPr>
       <w:tblStyleRowBandSize w:val="1"/>
       <w:tblStyleColBandSize w:val="1"/>
+      <w:tblInd w:w="0" w:type="dxa"/>
       <w:tblBorders>
         <w:top w:val="single" w:sz="4" w:space="0" w:color="C2D69B" w:themeColor="accent3" w:themeTint="99"/>
         <w:left w:val="single" w:sz="4" w:space="0" w:color="C2D69B" w:themeColor="accent3" w:themeTint="99"/>
@@ -7921,6 +7738,12 @@
         <w:insideH w:val="single" w:sz="4" w:space="0" w:color="C2D69B" w:themeColor="accent3" w:themeTint="99"/>
         <w:insideV w:val="single" w:sz="4" w:space="0" w:color="C2D69B" w:themeColor="accent3" w:themeTint="99"/>
       </w:tblBorders>
+      <w:tblCellMar>
+        <w:top w:w="0" w:type="dxa"/>
+        <w:left w:w="108" w:type="dxa"/>
+        <w:bottom w:w="0" w:type="dxa"/>
+        <w:right w:w="108" w:type="dxa"/>
+      </w:tblCellMar>
     </w:tblPr>
     <w:tblStylePr w:type="firstRow">
       <w:rPr>
@@ -8038,7 +7861,7 @@
       </w:tcPr>
     </w:tblStylePr>
   </w:style>
-  <w:style w:type="table" w:styleId="TabeladeGrade3-nfase5">
+  <w:style w:type="table" w:customStyle="1" w:styleId="GridTable3Accent5">
     <w:name w:val="Grid Table 3 Accent 5"/>
     <w:basedOn w:val="Tabelanormal"/>
     <w:uiPriority w:val="48"/>
@@ -8049,6 +7872,7 @@
     <w:tblPr>
       <w:tblStyleRowBandSize w:val="1"/>
       <w:tblStyleColBandSize w:val="1"/>
+      <w:tblInd w:w="0" w:type="dxa"/>
       <w:tblBorders>
         <w:top w:val="single" w:sz="4" w:space="0" w:color="92CDDC" w:themeColor="accent5" w:themeTint="99"/>
         <w:left w:val="single" w:sz="4" w:space="0" w:color="92CDDC" w:themeColor="accent5" w:themeTint="99"/>
@@ -8057,6 +7881,12 @@
         <w:insideH w:val="single" w:sz="4" w:space="0" w:color="92CDDC" w:themeColor="accent5" w:themeTint="99"/>
         <w:insideV w:val="single" w:sz="4" w:space="0" w:color="92CDDC" w:themeColor="accent5" w:themeTint="99"/>
       </w:tblBorders>
+      <w:tblCellMar>
+        <w:top w:w="0" w:type="dxa"/>
+        <w:left w:w="108" w:type="dxa"/>
+        <w:bottom w:w="0" w:type="dxa"/>
+        <w:right w:w="108" w:type="dxa"/>
+      </w:tblCellMar>
     </w:tblPr>
     <w:tblStylePr w:type="firstRow">
       <w:rPr>
@@ -8174,7 +8004,7 @@
       </w:tcPr>
     </w:tblStylePr>
   </w:style>
-  <w:style w:type="table" w:styleId="TabeladeGrade5Escura-nfase3">
+  <w:style w:type="table" w:customStyle="1" w:styleId="GridTable5DarkAccent3">
     <w:name w:val="Grid Table 5 Dark Accent 3"/>
     <w:basedOn w:val="Tabelanormal"/>
     <w:uiPriority w:val="50"/>
@@ -8185,6 +8015,7 @@
     <w:tblPr>
       <w:tblStyleRowBandSize w:val="1"/>
       <w:tblStyleColBandSize w:val="1"/>
+      <w:tblInd w:w="0" w:type="dxa"/>
       <w:tblBorders>
         <w:top w:val="single" w:sz="4" w:space="0" w:color="FFFFFF" w:themeColor="background1"/>
         <w:left w:val="single" w:sz="4" w:space="0" w:color="FFFFFF" w:themeColor="background1"/>
@@ -8193,6 +8024,12 @@
         <w:insideH w:val="single" w:sz="4" w:space="0" w:color="FFFFFF" w:themeColor="background1"/>
         <w:insideV w:val="single" w:sz="4" w:space="0" w:color="FFFFFF" w:themeColor="background1"/>
       </w:tblBorders>
+      <w:tblCellMar>
+        <w:top w:w="0" w:type="dxa"/>
+        <w:left w:w="108" w:type="dxa"/>
+        <w:bottom w:w="0" w:type="dxa"/>
+        <w:right w:w="108" w:type="dxa"/>
+      </w:tblCellMar>
     </w:tblPr>
     <w:tcPr>
       <w:shd w:val="clear" w:color="auto" w:fill="EAF1DD" w:themeFill="accent3" w:themeFillTint="33"/>
@@ -8280,7 +8117,7 @@
       </w:tcPr>
     </w:tblStylePr>
   </w:style>
-  <w:style w:type="table" w:styleId="TabeladeGrade5Escura">
+  <w:style w:type="table" w:customStyle="1" w:styleId="GridTable5Dark">
     <w:name w:val="Grid Table 5 Dark"/>
     <w:basedOn w:val="Tabelanormal"/>
     <w:uiPriority w:val="50"/>
@@ -8291,6 +8128,7 @@
     <w:tblPr>
       <w:tblStyleRowBandSize w:val="1"/>
       <w:tblStyleColBandSize w:val="1"/>
+      <w:tblInd w:w="0" w:type="dxa"/>
       <w:tblBorders>
         <w:top w:val="single" w:sz="4" w:space="0" w:color="FFFFFF" w:themeColor="background1"/>
         <w:left w:val="single" w:sz="4" w:space="0" w:color="FFFFFF" w:themeColor="background1"/>
@@ -8299,6 +8137,12 @@
         <w:insideH w:val="single" w:sz="4" w:space="0" w:color="FFFFFF" w:themeColor="background1"/>
         <w:insideV w:val="single" w:sz="4" w:space="0" w:color="FFFFFF" w:themeColor="background1"/>
       </w:tblBorders>
+      <w:tblCellMar>
+        <w:top w:w="0" w:type="dxa"/>
+        <w:left w:w="108" w:type="dxa"/>
+        <w:bottom w:w="0" w:type="dxa"/>
+        <w:right w:w="108" w:type="dxa"/>
+      </w:tblCellMar>
     </w:tblPr>
     <w:tcPr>
       <w:shd w:val="clear" w:color="auto" w:fill="CCCCCC" w:themeFill="text1" w:themeFillTint="33"/>
@@ -8386,7 +8230,7 @@
       </w:tcPr>
     </w:tblStylePr>
   </w:style>
-  <w:style w:type="table" w:styleId="TabeladeGrade7Colorida-nfase3">
+  <w:style w:type="table" w:customStyle="1" w:styleId="GridTable7ColorfulAccent3">
     <w:name w:val="Grid Table 7 Colorful Accent 3"/>
     <w:basedOn w:val="Tabelanormal"/>
     <w:uiPriority w:val="52"/>
@@ -8400,6 +8244,7 @@
     <w:tblPr>
       <w:tblStyleRowBandSize w:val="1"/>
       <w:tblStyleColBandSize w:val="1"/>
+      <w:tblInd w:w="0" w:type="dxa"/>
       <w:tblBorders>
         <w:top w:val="single" w:sz="4" w:space="0" w:color="C2D69B" w:themeColor="accent3" w:themeTint="99"/>
         <w:left w:val="single" w:sz="4" w:space="0" w:color="C2D69B" w:themeColor="accent3" w:themeTint="99"/>
@@ -8408,6 +8253,12 @@
         <w:insideH w:val="single" w:sz="4" w:space="0" w:color="C2D69B" w:themeColor="accent3" w:themeTint="99"/>
         <w:insideV w:val="single" w:sz="4" w:space="0" w:color="C2D69B" w:themeColor="accent3" w:themeTint="99"/>
       </w:tblBorders>
+      <w:tblCellMar>
+        <w:top w:w="0" w:type="dxa"/>
+        <w:left w:w="108" w:type="dxa"/>
+        <w:bottom w:w="0" w:type="dxa"/>
+        <w:right w:w="108" w:type="dxa"/>
+      </w:tblCellMar>
     </w:tblPr>
     <w:tblStylePr w:type="firstRow">
       <w:rPr>
@@ -8525,7 +8376,7 @@
       </w:tcPr>
     </w:tblStylePr>
   </w:style>
-  <w:style w:type="table" w:styleId="TabeladeLista6Colorida-nfase3">
+  <w:style w:type="table" w:customStyle="1" w:styleId="ListTable6ColorfulAccent3">
     <w:name w:val="List Table 6 Colorful Accent 3"/>
     <w:basedOn w:val="Tabelanormal"/>
     <w:uiPriority w:val="51"/>
@@ -8539,10 +8390,17 @@
     <w:tblPr>
       <w:tblStyleRowBandSize w:val="1"/>
       <w:tblStyleColBandSize w:val="1"/>
+      <w:tblInd w:w="0" w:type="dxa"/>
       <w:tblBorders>
         <w:top w:val="single" w:sz="4" w:space="0" w:color="9BBB59" w:themeColor="accent3"/>
         <w:bottom w:val="single" w:sz="4" w:space="0" w:color="9BBB59" w:themeColor="accent3"/>
       </w:tblBorders>
+      <w:tblCellMar>
+        <w:top w:w="0" w:type="dxa"/>
+        <w:left w:w="108" w:type="dxa"/>
+        <w:bottom w:w="0" w:type="dxa"/>
+        <w:right w:w="108" w:type="dxa"/>
+      </w:tblCellMar>
     </w:tblPr>
     <w:tblStylePr w:type="firstRow">
       <w:rPr>
@@ -8608,12 +8466,19 @@
     <w:tblPr>
       <w:tblStyleRowBandSize w:val="1"/>
       <w:tblStyleColBandSize w:val="1"/>
+      <w:tblInd w:w="0" w:type="dxa"/>
       <w:tblBorders>
         <w:top w:val="single" w:sz="8" w:space="0" w:color="9BBB59" w:themeColor="accent3"/>
         <w:left w:val="single" w:sz="8" w:space="0" w:color="9BBB59" w:themeColor="accent3"/>
         <w:bottom w:val="single" w:sz="8" w:space="0" w:color="9BBB59" w:themeColor="accent3"/>
         <w:right w:val="single" w:sz="8" w:space="0" w:color="9BBB59" w:themeColor="accent3"/>
       </w:tblBorders>
+      <w:tblCellMar>
+        <w:top w:w="0" w:type="dxa"/>
+        <w:left w:w="108" w:type="dxa"/>
+        <w:bottom w:w="0" w:type="dxa"/>
+        <w:right w:w="108" w:type="dxa"/>
+      </w:tblCellMar>
     </w:tblPr>
     <w:tblStylePr w:type="firstRow">
       <w:pPr>
@@ -8973,7 +8838,7 @@
 </file>
 
 <file path=customXml/itemProps1.xml><?xml version="1.0" encoding="utf-8"?>
-<ds:datastoreItem xmlns:ds="http://schemas.openxmlformats.org/officeDocument/2006/customXml" ds:itemID="{B5CAFC9A-8513-46E6-9771-61D81EE4E525}">
+<ds:datastoreItem xmlns:ds="http://schemas.openxmlformats.org/officeDocument/2006/customXml" ds:itemID="{AB022781-4A5E-447A-9D95-7814CF85D27E}">
   <ds:schemaRefs>
     <ds:schemaRef ds:uri="http://schemas.openxmlformats.org/officeDocument/2006/bibliography"/>
   </ds:schemaRefs>

</xml_diff>